<commit_message>
chore: Update product configurator to include select data type
</commit_message>
<xml_diff>
--- a/Reunion Canama 29-08.docx
+++ b/Reunion Canama 29-08.docx
@@ -1,6 +1,6 @@
 
 <file path=word/document.xml><?xml version="1.0" encoding="utf-8"?>
-<w:document xmlns:wpc="http://schemas.microsoft.com/office/word/2010/wordprocessingCanvas" xmlns:cx="http://schemas.microsoft.com/office/drawing/2014/chartex" xmlns:cx1="http://schemas.microsoft.com/office/drawing/2015/9/8/chartex" xmlns:cx2="http://schemas.microsoft.com/office/drawing/2015/10/21/chartex" xmlns:cx3="http://schemas.microsoft.com/office/drawing/2016/5/9/chartex" xmlns:cx4="http://schemas.microsoft.com/office/drawing/2016/5/10/chartex" xmlns:cx5="http://schemas.microsoft.com/office/drawing/2016/5/11/chartex" xmlns:cx6="http://schemas.microsoft.com/office/drawing/2016/5/12/chartex" xmlns:cx7="http://schemas.microsoft.com/office/drawing/2016/5/13/chartex" xmlns:cx8="http://schemas.microsoft.com/office/drawing/2016/5/14/chartex" xmlns:mc="http://schemas.openxmlformats.org/markup-compatibility/2006" xmlns:aink="http://schemas.microsoft.com/office/drawing/2016/ink" xmlns:am3d="http://schemas.microsoft.com/office/drawing/2017/model3d" xmlns:o="urn:schemas-microsoft-com:office:office" xmlns:r="http://schemas.openxmlformats.org/officeDocument/2006/relationships" xmlns:m="http://schemas.openxmlformats.org/officeDocument/2006/math" xmlns:v="urn:schemas-microsoft-com:vml" xmlns:wp14="http://schemas.microsoft.com/office/word/2010/wordprocessingDrawing" xmlns:wp="http://schemas.openxmlformats.org/drawingml/2006/wordprocessingDrawing" xmlns:w10="urn:schemas-microsoft-com:office:word" xmlns:w="http://schemas.openxmlformats.org/wordprocessingml/2006/main" xmlns:w14="http://schemas.microsoft.com/office/word/2010/wordml" xmlns:w15="http://schemas.microsoft.com/office/word/2012/wordml" xmlns:w16cex="http://schemas.microsoft.com/office/word/2018/wordml/cex" xmlns:w16cid="http://schemas.microsoft.com/office/word/2016/wordml/cid" xmlns:w16="http://schemas.microsoft.com/office/word/2018/wordml" xmlns:w16sdtdh="http://schemas.microsoft.com/office/word/2020/wordml/sdtdatahash" xmlns:w16se="http://schemas.microsoft.com/office/word/2015/wordml/symex" xmlns:wpg="http://schemas.microsoft.com/office/word/2010/wordprocessingGroup" xmlns:wpi="http://schemas.microsoft.com/office/word/2010/wordprocessingInk" xmlns:wne="http://schemas.microsoft.com/office/word/2006/wordml" xmlns:wps="http://schemas.microsoft.com/office/word/2010/wordprocessingShape" mc:Ignorable="w14 w15 w16se w16cid w16 w16cex w16sdtdh wp14">
+<w:document xmlns:wpc="http://schemas.microsoft.com/office/word/2010/wordprocessingCanvas" xmlns:cx="http://schemas.microsoft.com/office/drawing/2014/chartex" xmlns:cx1="http://schemas.microsoft.com/office/drawing/2015/9/8/chartex" xmlns:cx2="http://schemas.microsoft.com/office/drawing/2015/10/21/chartex" xmlns:cx3="http://schemas.microsoft.com/office/drawing/2016/5/9/chartex" xmlns:cx4="http://schemas.microsoft.com/office/drawing/2016/5/10/chartex" xmlns:cx5="http://schemas.microsoft.com/office/drawing/2016/5/11/chartex" xmlns:cx6="http://schemas.microsoft.com/office/drawing/2016/5/12/chartex" xmlns:cx7="http://schemas.microsoft.com/office/drawing/2016/5/13/chartex" xmlns:cx8="http://schemas.microsoft.com/office/drawing/2016/5/14/chartex" xmlns:mc="http://schemas.openxmlformats.org/markup-compatibility/2006" xmlns:aink="http://schemas.microsoft.com/office/drawing/2016/ink" xmlns:am3d="http://schemas.microsoft.com/office/drawing/2017/model3d" xmlns:o="urn:schemas-microsoft-com:office:office" xmlns:oel="http://schemas.microsoft.com/office/2019/extlst" xmlns:r="http://schemas.openxmlformats.org/officeDocument/2006/relationships" xmlns:m="http://schemas.openxmlformats.org/officeDocument/2006/math" xmlns:v="urn:schemas-microsoft-com:vml" xmlns:wp14="http://schemas.microsoft.com/office/word/2010/wordprocessingDrawing" xmlns:wp="http://schemas.openxmlformats.org/drawingml/2006/wordprocessingDrawing" xmlns:w10="urn:schemas-microsoft-com:office:word" xmlns:w="http://schemas.openxmlformats.org/wordprocessingml/2006/main" xmlns:w14="http://schemas.microsoft.com/office/word/2010/wordml" xmlns:w15="http://schemas.microsoft.com/office/word/2012/wordml" xmlns:w16cex="http://schemas.microsoft.com/office/word/2018/wordml/cex" xmlns:w16cid="http://schemas.microsoft.com/office/word/2016/wordml/cid" xmlns:w16="http://schemas.microsoft.com/office/word/2018/wordml" xmlns:w16du="http://schemas.microsoft.com/office/word/2023/wordml/word16du" xmlns:w16sdtdh="http://schemas.microsoft.com/office/word/2020/wordml/sdtdatahash" xmlns:w16se="http://schemas.microsoft.com/office/word/2015/wordml/symex" xmlns:wpg="http://schemas.microsoft.com/office/word/2010/wordprocessingGroup" xmlns:wpi="http://schemas.microsoft.com/office/word/2010/wordprocessingInk" xmlns:wne="http://schemas.microsoft.com/office/word/2006/wordml" xmlns:wps="http://schemas.microsoft.com/office/word/2010/wordprocessingShape" mc:Ignorable="w14 w15 w16se w16cid w16 w16cex w16sdtdh w16du wp14">
   <w:body>
     <w:p>
       <w:pPr>
@@ -67,7 +67,31 @@
         </w:numPr>
       </w:pPr>
       <w:r>
-        <w:t>Los niveles deben sin limite (una sociedad nivel 1 solo depende del admin, una sociedad nivel 3 solo puede depender de sociedades nivel 2 etc…)</w:t>
+        <w:t xml:space="preserve">Los niveles deben sin </w:t>
+      </w:r>
+      <w:proofErr w:type="spellStart"/>
+      <w:r>
+        <w:t>limite</w:t>
+      </w:r>
+      <w:proofErr w:type="spellEnd"/>
+      <w:r>
+        <w:t xml:space="preserve"> (una sociedad nivel 1 solo depende del </w:t>
+      </w:r>
+      <w:proofErr w:type="spellStart"/>
+      <w:r>
+        <w:t>admin</w:t>
+      </w:r>
+      <w:proofErr w:type="spellEnd"/>
+      <w:r>
+        <w:t xml:space="preserve">, una sociedad nivel 3 solo puede depender de sociedades nivel 2 </w:t>
+      </w:r>
+      <w:proofErr w:type="spellStart"/>
+      <w:r>
+        <w:t>etc</w:t>
+      </w:r>
+      <w:proofErr w:type="spellEnd"/>
+      <w:r>
+        <w:t>…)</w:t>
       </w:r>
       <w:r>
         <w:t xml:space="preserve"> </w:t>
@@ -91,7 +115,43 @@
           <w:bCs/>
           <w:color w:val="FF0000"/>
         </w:rPr>
-        <w:t>La jerarquía que se hablo desde un principio era que había 3 niveles (4 contando a los comerciales) y en este caso el Admin gestiona todo, la sociedad nivel 2 (Asociación en el esquema) gestiona todas las sociedades nivel 3 (Corredurías) que tenga por debajo, igual que la correduría tiene acceso a todos sus comerciales.</w:t>
+        <w:t xml:space="preserve">La jerarquía que se </w:t>
+      </w:r>
+      <w:proofErr w:type="spellStart"/>
+      <w:r>
+        <w:rPr>
+          <w:b/>
+          <w:bCs/>
+          <w:color w:val="FF0000"/>
+        </w:rPr>
+        <w:t>hablo</w:t>
+      </w:r>
+      <w:proofErr w:type="spellEnd"/>
+      <w:r>
+        <w:rPr>
+          <w:b/>
+          <w:bCs/>
+          <w:color w:val="FF0000"/>
+        </w:rPr>
+        <w:t xml:space="preserve"> desde un principio era que había 3 niveles (4 contando a los comerciales) y en este caso el </w:t>
+      </w:r>
+      <w:proofErr w:type="spellStart"/>
+      <w:r>
+        <w:rPr>
+          <w:b/>
+          <w:bCs/>
+          <w:color w:val="FF0000"/>
+        </w:rPr>
+        <w:t>Admin</w:t>
+      </w:r>
+      <w:proofErr w:type="spellEnd"/>
+      <w:r>
+        <w:rPr>
+          <w:b/>
+          <w:bCs/>
+          <w:color w:val="FF0000"/>
+        </w:rPr>
+        <w:t xml:space="preserve"> gestiona todo, la sociedad nivel 2 (Asociación en el esquema) gestiona todas las sociedades nivel 3 (Corredurías) que tenga por debajo, igual que la correduría tiene acceso a todos sus comerciales.</w:t>
       </w:r>
     </w:p>
     <w:p>
@@ -192,7 +252,25 @@
           <w:bCs/>
           <w:color w:val="FF0000"/>
         </w:rPr>
-        <w:t>Dato que estaba en Kyrema solo se le da uso informativo</w:t>
+        <w:t xml:space="preserve">Dato que estaba en </w:t>
+      </w:r>
+      <w:proofErr w:type="spellStart"/>
+      <w:r>
+        <w:rPr>
+          <w:b/>
+          <w:bCs/>
+          <w:color w:val="FF0000"/>
+        </w:rPr>
+        <w:t>Kyrema</w:t>
+      </w:r>
+      <w:proofErr w:type="spellEnd"/>
+      <w:r>
+        <w:rPr>
+          <w:b/>
+          <w:bCs/>
+          <w:color w:val="FF0000"/>
+        </w:rPr>
+        <w:t xml:space="preserve"> solo se le da uso informativo</w:t>
       </w:r>
     </w:p>
     <w:p>
@@ -224,7 +302,25 @@
           <w:bCs/>
           <w:color w:val="FF0000"/>
         </w:rPr>
-        <w:t>Dato que estaba en Kyrema solo se le da uso informativo</w:t>
+        <w:t xml:space="preserve">Dato que estaba en </w:t>
+      </w:r>
+      <w:proofErr w:type="spellStart"/>
+      <w:r>
+        <w:rPr>
+          <w:b/>
+          <w:bCs/>
+          <w:color w:val="FF0000"/>
+        </w:rPr>
+        <w:t>Kyrema</w:t>
+      </w:r>
+      <w:proofErr w:type="spellEnd"/>
+      <w:r>
+        <w:rPr>
+          <w:b/>
+          <w:bCs/>
+          <w:color w:val="FF0000"/>
+        </w:rPr>
+        <w:t xml:space="preserve"> solo se le da uso informativo</w:t>
       </w:r>
     </w:p>
     <w:p>
@@ -256,7 +352,25 @@
           <w:bCs/>
           <w:color w:val="FF0000"/>
         </w:rPr>
-        <w:t>En las primeras reuniones se hablo de gestionar los referidos con las comisiones pertinentes</w:t>
+        <w:t xml:space="preserve">En las primeras reuniones se </w:t>
+      </w:r>
+      <w:proofErr w:type="spellStart"/>
+      <w:r>
+        <w:rPr>
+          <w:b/>
+          <w:bCs/>
+          <w:color w:val="FF0000"/>
+        </w:rPr>
+        <w:t>hablo</w:t>
+      </w:r>
+      <w:proofErr w:type="spellEnd"/>
+      <w:r>
+        <w:rPr>
+          <w:b/>
+          <w:bCs/>
+          <w:color w:val="FF0000"/>
+        </w:rPr>
+        <w:t xml:space="preserve"> de gestionar los referidos con las comisiones pertinentes</w:t>
       </w:r>
       <w:r>
         <w:rPr>
@@ -286,8 +400,18 @@
           <w:color w:val="2F5496" w:themeColor="accent1" w:themeShade="BF"/>
         </w:rPr>
         <w:lastRenderedPageBreak/>
-        <w:t>Quien se lleva las comisiones por la url</w:t>
-      </w:r>
+        <w:t xml:space="preserve">Quien se lleva las comisiones por la </w:t>
+      </w:r>
+      <w:proofErr w:type="spellStart"/>
+      <w:r>
+        <w:rPr>
+          <w:b/>
+          <w:bCs/>
+          <w:color w:val="2F5496" w:themeColor="accent1" w:themeShade="BF"/>
+        </w:rPr>
+        <w:t>url</w:t>
+      </w:r>
+      <w:proofErr w:type="spellEnd"/>
     </w:p>
     <w:p>
       <w:pPr>
@@ -478,7 +602,15 @@
         <w:t>pólizas</w:t>
       </w:r>
       <w:r>
-        <w:t> donde poder indicar el nº de póliza, que tipo son, a quienes pertenecen, </w:t>
+        <w:t xml:space="preserve"> donde poder indicar el </w:t>
+      </w:r>
+      <w:proofErr w:type="spellStart"/>
+      <w:r>
+        <w:t>nº</w:t>
+      </w:r>
+      <w:proofErr w:type="spellEnd"/>
+      <w:r>
+        <w:t xml:space="preserve"> de póliza, que tipo son, a quienes pertenecen, </w:t>
       </w:r>
       <w:r>
         <w:rPr>
@@ -530,7 +662,25 @@
           <w:bCs/>
           <w:color w:val="FF0000"/>
         </w:rPr>
-        <w:t xml:space="preserve"> Algo nuevo no se hablo de nada de esto desde un principio. Se podría hacer.</w:t>
+        <w:t xml:space="preserve"> Algo nuevo no se </w:t>
+      </w:r>
+      <w:proofErr w:type="spellStart"/>
+      <w:r>
+        <w:rPr>
+          <w:b/>
+          <w:bCs/>
+          <w:color w:val="FF0000"/>
+        </w:rPr>
+        <w:t>hablo</w:t>
+      </w:r>
+      <w:proofErr w:type="spellEnd"/>
+      <w:r>
+        <w:rPr>
+          <w:b/>
+          <w:bCs/>
+          <w:color w:val="FF0000"/>
+        </w:rPr>
+        <w:t xml:space="preserve"> de nada de esto desde un principio. Se podría hacer.</w:t>
       </w:r>
     </w:p>
     <w:p>
@@ -561,7 +711,15 @@
         </w:numPr>
       </w:pPr>
       <w:r>
-        <w:t>Añadir una categoría de “colectivo” donde poder agrupar todos los seguros que son “iguales” (Seguros de cazador con igual estructura de campos pero que cambie el certificado y un dato de un campo cambia, pero no se añaden/quitan campos). Este colectivo serviría para agrupar en la zona de informes, en la zona de tarifas, formas de pago etc…</w:t>
+        <w:t xml:space="preserve">Añadir una categoría de “colectivo” donde poder agrupar todos los seguros que son “iguales” (Seguros de cazador con igual estructura de campos pero que cambie el certificado y un dato de un campo cambia, pero no se añaden/quitan campos). Este colectivo serviría para agrupar en la zona de informes, en la zona de tarifas, formas de pago </w:t>
+      </w:r>
+      <w:proofErr w:type="spellStart"/>
+      <w:r>
+        <w:t>etc</w:t>
+      </w:r>
+      <w:proofErr w:type="spellEnd"/>
+      <w:r>
+        <w:t>…</w:t>
       </w:r>
     </w:p>
     <w:p>
@@ -642,7 +800,15 @@
       </w:pPr>
       <w:r>
         <w:lastRenderedPageBreak/>
-        <w:t>Las agrupaciones de campos (Datos generales, Datos del asegurado, etc…) deben modificarse.</w:t>
+        <w:t xml:space="preserve">Las agrupaciones de campos (Datos generales, Datos del asegurado, </w:t>
+      </w:r>
+      <w:proofErr w:type="spellStart"/>
+      <w:r>
+        <w:t>etc</w:t>
+      </w:r>
+      <w:proofErr w:type="spellEnd"/>
+      <w:r>
+        <w:t>…) deben modificarse.</w:t>
       </w:r>
     </w:p>
     <w:p>
@@ -692,7 +858,15 @@
         <w:t>Las agrupaciones Datos generales, Datos del asegurado y datos variables</w:t>
       </w:r>
       <w:r>
-        <w:t> deben tener campos obligatorios (los que utiliza la plataforma para tablas normalizadas como son el DNI/CIF, nombre etc…) pero poder añadirles campos que sean opcionales.</w:t>
+        <w:t xml:space="preserve"> deben tener campos obligatorios (los que utiliza la plataforma para tablas normalizadas como son el DNI/CIF, nombre </w:t>
+      </w:r>
+      <w:proofErr w:type="spellStart"/>
+      <w:r>
+        <w:t>etc</w:t>
+      </w:r>
+      <w:proofErr w:type="spellEnd"/>
+      <w:r>
+        <w:t>…) pero poder añadirles campos que sean opcionales.</w:t>
       </w:r>
     </w:p>
     <w:p>
@@ -811,7 +985,25 @@
           <w:bCs/>
           <w:color w:val="FF0000"/>
         </w:rPr>
-        <w:t>Algo nuevo no se hablo de nada de esto desde un principio. Se podría hacer.</w:t>
+        <w:t xml:space="preserve">Algo nuevo no se </w:t>
+      </w:r>
+      <w:proofErr w:type="spellStart"/>
+      <w:r>
+        <w:rPr>
+          <w:b/>
+          <w:bCs/>
+          <w:color w:val="FF0000"/>
+        </w:rPr>
+        <w:t>hablo</w:t>
+      </w:r>
+      <w:proofErr w:type="spellEnd"/>
+      <w:r>
+        <w:rPr>
+          <w:b/>
+          <w:bCs/>
+          <w:color w:val="FF0000"/>
+        </w:rPr>
+        <w:t xml:space="preserve"> de nada de esto desde un principio. Se podría hacer.</w:t>
       </w:r>
     </w:p>
     <w:p>
@@ -1013,7 +1205,15 @@
         <w:t>comerciales</w:t>
       </w:r>
       <w:r>
-        <w:t> (como son los precios, que hay uno general pero podemos personalizarlo con la sociedad).</w:t>
+        <w:t xml:space="preserve"> (como son los precios, que hay uno </w:t>
+      </w:r>
+      <w:proofErr w:type="gramStart"/>
+      <w:r>
+        <w:t>general</w:t>
+      </w:r>
+      <w:proofErr w:type="gramEnd"/>
+      <w:r>
+        <w:t xml:space="preserve"> pero podemos personalizarlo con la sociedad).</w:t>
       </w:r>
     </w:p>
     <w:p>
@@ -1207,7 +1407,25 @@
           <w:bCs/>
           <w:color w:val="FF0000"/>
         </w:rPr>
-        <w:t>Si en un futuro se cambia la comisión de la sociedad ¿Se cambia también la de los comerciales de esa sociedad (facilita el desarrollo)?¿O no?</w:t>
+        <w:t>Si en un futuro se cambia la comisión de la sociedad ¿Se cambia también la de los comerciales de esa sociedad (facilita el desarrollo</w:t>
+      </w:r>
+      <w:proofErr w:type="gramStart"/>
+      <w:r>
+        <w:rPr>
+          <w:b/>
+          <w:bCs/>
+          <w:color w:val="FF0000"/>
+        </w:rPr>
+        <w:t>)?¿</w:t>
+      </w:r>
+      <w:proofErr w:type="gramEnd"/>
+      <w:r>
+        <w:rPr>
+          <w:b/>
+          <w:bCs/>
+          <w:color w:val="FF0000"/>
+        </w:rPr>
+        <w:t>O no?</w:t>
       </w:r>
     </w:p>
     <w:p>
@@ -1261,7 +1479,21 @@
         <w:rPr>
           <w:color w:val="FF0000"/>
         </w:rPr>
-        <w:t xml:space="preserve">Ahora mismo la plantilla para el seguro se queda guardada la que hay puesta en el momento de crear el seguro (Como hablamos en la ultima reunión) </w:t>
+        <w:t xml:space="preserve">Ahora mismo la plantilla para el seguro se queda guardada la que hay puesta en el momento de crear el seguro (Como hablamos en la </w:t>
+      </w:r>
+      <w:proofErr w:type="spellStart"/>
+      <w:r>
+        <w:rPr>
+          <w:color w:val="FF0000"/>
+        </w:rPr>
+        <w:t>ultima</w:t>
+      </w:r>
+      <w:proofErr w:type="spellEnd"/>
+      <w:r>
+        <w:rPr>
+          <w:color w:val="FF0000"/>
+        </w:rPr>
+        <w:t xml:space="preserve"> reunión) </w:t>
       </w:r>
     </w:p>
     <w:p>
@@ -1739,14 +1971,14 @@
         <w:rPr>
           <w:b/>
           <w:bCs/>
-          <w:color w:val="FF0000"/>
-        </w:rPr>
-      </w:pPr>
-      <w:r>
-        <w:rPr>
-          <w:b/>
-          <w:bCs/>
-          <w:color w:val="FF0000"/>
+          <w:color w:val="70AD47" w:themeColor="accent6"/>
+        </w:rPr>
+      </w:pPr>
+      <w:r>
+        <w:rPr>
+          <w:b/>
+          <w:bCs/>
+          <w:color w:val="70AD47" w:themeColor="accent6"/>
           <w:sz w:val="18"/>
           <w:szCs w:val="18"/>
         </w:rPr>
@@ -1756,11 +1988,35 @@
         <w:rPr>
           <w:b/>
           <w:bCs/>
-          <w:color w:val="FF0000"/>
+          <w:color w:val="70AD47" w:themeColor="accent6"/>
           <w:sz w:val="18"/>
           <w:szCs w:val="18"/>
         </w:rPr>
         <w:t>s</w:t>
+      </w:r>
+    </w:p>
+    <w:p>
+      <w:pPr>
+        <w:pStyle w:val="Prrafodelista"/>
+        <w:numPr>
+          <w:ilvl w:val="1"/>
+          <w:numId w:val="3"/>
+        </w:numPr>
+        <w:rPr>
+          <w:b/>
+          <w:bCs/>
+          <w:color w:val="70AD47" w:themeColor="accent6"/>
+        </w:rPr>
+      </w:pPr>
+      <w:r>
+        <w:rPr>
+          <w:b/>
+          <w:bCs/>
+          <w:color w:val="70AD47" w:themeColor="accent6"/>
+          <w:sz w:val="18"/>
+          <w:szCs w:val="18"/>
+        </w:rPr>
+        <w:t>Cobrar comisiones de sociedades hijas</w:t>
       </w:r>
     </w:p>
     <w:p>
@@ -1773,14 +2029,14 @@
         <w:rPr>
           <w:b/>
           <w:bCs/>
-          <w:color w:val="2F5496" w:themeColor="accent1" w:themeShade="BF"/>
-        </w:rPr>
-      </w:pPr>
-      <w:r>
-        <w:rPr>
-          <w:b/>
-          <w:bCs/>
-          <w:color w:val="2F5496" w:themeColor="accent1" w:themeShade="BF"/>
+          <w:color w:val="70AD47" w:themeColor="accent6"/>
+        </w:rPr>
+      </w:pPr>
+      <w:r>
+        <w:rPr>
+          <w:b/>
+          <w:bCs/>
+          <w:color w:val="70AD47" w:themeColor="accent6"/>
           <w:sz w:val="18"/>
           <w:szCs w:val="18"/>
         </w:rPr>
@@ -1893,14 +2149,14 @@
         <w:rPr>
           <w:b/>
           <w:bCs/>
-          <w:color w:val="2F5496" w:themeColor="accent1" w:themeShade="BF"/>
-        </w:rPr>
-      </w:pPr>
-      <w:r>
-        <w:rPr>
-          <w:b/>
-          <w:bCs/>
-          <w:color w:val="2F5496" w:themeColor="accent1" w:themeShade="BF"/>
+          <w:color w:val="70AD47" w:themeColor="accent6"/>
+        </w:rPr>
+      </w:pPr>
+      <w:r>
+        <w:rPr>
+          <w:b/>
+          <w:bCs/>
+          <w:color w:val="70AD47" w:themeColor="accent6"/>
           <w:sz w:val="18"/>
           <w:szCs w:val="18"/>
         </w:rPr>
@@ -2016,7 +2272,39 @@
           <w:sz w:val="18"/>
           <w:szCs w:val="18"/>
         </w:rPr>
-        <w:t>Gestor de tipo de producto: Selector de compañías y al lado otro selector con  NºPoliza</w:t>
+        <w:t xml:space="preserve">Gestor de tipo de producto: Selector de compañías y al lado otro selector </w:t>
+      </w:r>
+      <w:proofErr w:type="gramStart"/>
+      <w:r>
+        <w:rPr>
+          <w:b/>
+          <w:bCs/>
+          <w:color w:val="2F5496" w:themeColor="accent1" w:themeShade="BF"/>
+          <w:sz w:val="18"/>
+          <w:szCs w:val="18"/>
+        </w:rPr>
+        <w:t xml:space="preserve">con  </w:t>
+      </w:r>
+      <w:r>
+        <w:rPr>
+          <w:b/>
+          <w:bCs/>
+          <w:color w:val="2F5496" w:themeColor="accent1" w:themeShade="BF"/>
+          <w:sz w:val="18"/>
+          <w:szCs w:val="18"/>
+        </w:rPr>
+        <w:t>Núm.</w:t>
+      </w:r>
+      <w:proofErr w:type="gramEnd"/>
+      <w:r>
+        <w:rPr>
+          <w:b/>
+          <w:bCs/>
+          <w:color w:val="2F5496" w:themeColor="accent1" w:themeShade="BF"/>
+          <w:sz w:val="18"/>
+          <w:szCs w:val="18"/>
+        </w:rPr>
+        <w:t xml:space="preserve"> Póliza</w:t>
       </w:r>
       <w:r>
         <w:rPr>
@@ -2084,6 +2372,16 @@
         </w:rPr>
         <w:t xml:space="preserve">Solo lo puede gestionar </w:t>
       </w:r>
+      <w:r>
+        <w:rPr>
+          <w:b/>
+          <w:bCs/>
+          <w:color w:val="2F5496" w:themeColor="accent1" w:themeShade="BF"/>
+          <w:sz w:val="18"/>
+          <w:szCs w:val="18"/>
+        </w:rPr>
+        <w:t>el administrador</w:t>
+      </w:r>
     </w:p>
     <w:p>
       <w:pPr>
@@ -2106,31 +2404,17 @@
           <w:sz w:val="18"/>
           <w:szCs w:val="18"/>
         </w:rPr>
-        <w:t>Comisiones</w:t>
-      </w:r>
-    </w:p>
-    <w:p>
-      <w:pPr>
-        <w:pStyle w:val="Prrafodelista"/>
-        <w:numPr>
-          <w:ilvl w:val="1"/>
-          <w:numId w:val="3"/>
-        </w:numPr>
-        <w:rPr>
-          <w:b/>
-          <w:bCs/>
-          <w:color w:val="2F5496" w:themeColor="accent1" w:themeShade="BF"/>
-        </w:rPr>
-      </w:pPr>
-      <w:r>
-        <w:rPr>
-          <w:b/>
-          <w:bCs/>
-          <w:color w:val="2F5496" w:themeColor="accent1" w:themeShade="BF"/>
-          <w:sz w:val="18"/>
-          <w:szCs w:val="18"/>
-        </w:rPr>
-        <w:t xml:space="preserve">Cobrar comisiones </w:t>
+        <w:t xml:space="preserve">Tipos de pago cambiar la </w:t>
+      </w:r>
+      <w:r>
+        <w:rPr>
+          <w:b/>
+          <w:bCs/>
+          <w:color w:val="2F5496" w:themeColor="accent1" w:themeShade="BF"/>
+          <w:sz w:val="18"/>
+          <w:szCs w:val="18"/>
+        </w:rPr>
+        <w:t>forma en la que se muestran (Cambiar filas por columnas)</w:t>
       </w:r>
     </w:p>
     <w:p>
@@ -2154,17 +2438,17 @@
           <w:sz w:val="18"/>
           <w:szCs w:val="18"/>
         </w:rPr>
-        <w:t xml:space="preserve">Tipos de pago cambiar la </w:t>
-      </w:r>
-      <w:r>
-        <w:rPr>
-          <w:b/>
-          <w:bCs/>
-          <w:color w:val="2F5496" w:themeColor="accent1" w:themeShade="BF"/>
-          <w:sz w:val="18"/>
-          <w:szCs w:val="18"/>
-        </w:rPr>
-        <w:t>forma en la que se muestran los (Cambiar filas por columnas)</w:t>
+        <w:t xml:space="preserve">Listado de </w:t>
+      </w:r>
+      <w:r>
+        <w:rPr>
+          <w:b/>
+          <w:bCs/>
+          <w:color w:val="2F5496" w:themeColor="accent1" w:themeShade="BF"/>
+          <w:sz w:val="18"/>
+          <w:szCs w:val="18"/>
+        </w:rPr>
+        <w:t>datos por tipo de producto</w:t>
       </w:r>
     </w:p>
     <w:p>
@@ -2188,17 +2472,99 @@
           <w:sz w:val="18"/>
           <w:szCs w:val="18"/>
         </w:rPr>
-        <w:t xml:space="preserve">Listado de </w:t>
-      </w:r>
-      <w:r>
-        <w:rPr>
-          <w:b/>
-          <w:bCs/>
-          <w:color w:val="2F5496" w:themeColor="accent1" w:themeShade="BF"/>
-          <w:sz w:val="18"/>
-          <w:szCs w:val="18"/>
-        </w:rPr>
-        <w:t>datos por tipo de producto</w:t>
+        <w:t>Anexos</w:t>
+      </w:r>
+    </w:p>
+    <w:p>
+      <w:pPr>
+        <w:pStyle w:val="Prrafodelista"/>
+        <w:numPr>
+          <w:ilvl w:val="1"/>
+          <w:numId w:val="3"/>
+        </w:numPr>
+        <w:rPr>
+          <w:b/>
+          <w:bCs/>
+          <w:color w:val="2F5496" w:themeColor="accent1" w:themeShade="BF"/>
+        </w:rPr>
+      </w:pPr>
+      <w:r>
+        <w:rPr>
+          <w:b/>
+          <w:bCs/>
+          <w:color w:val="2F5496" w:themeColor="accent1" w:themeShade="BF"/>
+          <w:sz w:val="18"/>
+          <w:szCs w:val="18"/>
+        </w:rPr>
+        <w:t>Producto dependiente</w:t>
+      </w:r>
+    </w:p>
+    <w:p>
+      <w:pPr>
+        <w:pStyle w:val="Prrafodelista"/>
+        <w:numPr>
+          <w:ilvl w:val="1"/>
+          <w:numId w:val="3"/>
+        </w:numPr>
+        <w:rPr>
+          <w:b/>
+          <w:bCs/>
+          <w:color w:val="2F5496" w:themeColor="accent1" w:themeShade="BF"/>
+        </w:rPr>
+      </w:pPr>
+      <w:r>
+        <w:rPr>
+          <w:b/>
+          <w:bCs/>
+          <w:color w:val="2F5496" w:themeColor="accent1" w:themeShade="BF"/>
+          <w:sz w:val="18"/>
+          <w:szCs w:val="18"/>
+        </w:rPr>
+        <w:t xml:space="preserve">Añadir </w:t>
+      </w:r>
+      <w:r>
+        <w:rPr>
+          <w:b/>
+          <w:bCs/>
+          <w:color w:val="2F5496" w:themeColor="accent1" w:themeShade="BF"/>
+          <w:sz w:val="18"/>
+          <w:szCs w:val="18"/>
+        </w:rPr>
+        <w:t>compañías</w:t>
+      </w:r>
+    </w:p>
+    <w:p>
+      <w:pPr>
+        <w:pStyle w:val="Prrafodelista"/>
+        <w:numPr>
+          <w:ilvl w:val="1"/>
+          <w:numId w:val="3"/>
+        </w:numPr>
+        <w:rPr>
+          <w:b/>
+          <w:bCs/>
+          <w:color w:val="2F5496" w:themeColor="accent1" w:themeShade="BF"/>
+        </w:rPr>
+      </w:pPr>
+      <w:r>
+        <w:rPr>
+          <w:b/>
+          <w:bCs/>
+          <w:color w:val="2F5496" w:themeColor="accent1" w:themeShade="BF"/>
+          <w:sz w:val="18"/>
+          <w:szCs w:val="18"/>
+        </w:rPr>
+        <w:t xml:space="preserve">Fecha independiente / Fecha seguro principal / Guardar fecha de creación y de </w:t>
+      </w:r>
+      <w:r>
+        <w:rPr>
+          <w:b/>
+          <w:bCs/>
+          <w:color w:val="2F5496" w:themeColor="accent1" w:themeShade="BF"/>
+          <w:sz w:val="18"/>
+          <w:szCs w:val="18"/>
+        </w:rPr>
+        <w:t>finalización</w:t>
       </w:r>
     </w:p>
     <w:p>
@@ -2222,99 +2588,7 @@
           <w:sz w:val="18"/>
           <w:szCs w:val="18"/>
         </w:rPr>
-        <w:t>Anexos</w:t>
-      </w:r>
-    </w:p>
-    <w:p>
-      <w:pPr>
-        <w:pStyle w:val="Prrafodelista"/>
-        <w:numPr>
-          <w:ilvl w:val="1"/>
-          <w:numId w:val="3"/>
-        </w:numPr>
-        <w:rPr>
-          <w:b/>
-          <w:bCs/>
-          <w:color w:val="2F5496" w:themeColor="accent1" w:themeShade="BF"/>
-        </w:rPr>
-      </w:pPr>
-      <w:r>
-        <w:rPr>
-          <w:b/>
-          <w:bCs/>
-          <w:color w:val="2F5496" w:themeColor="accent1" w:themeShade="BF"/>
-          <w:sz w:val="18"/>
-          <w:szCs w:val="18"/>
-        </w:rPr>
-        <w:t>Producto dependiente</w:t>
-      </w:r>
-    </w:p>
-    <w:p>
-      <w:pPr>
-        <w:pStyle w:val="Prrafodelista"/>
-        <w:numPr>
-          <w:ilvl w:val="1"/>
-          <w:numId w:val="3"/>
-        </w:numPr>
-        <w:rPr>
-          <w:b/>
-          <w:bCs/>
-          <w:color w:val="2F5496" w:themeColor="accent1" w:themeShade="BF"/>
-        </w:rPr>
-      </w:pPr>
-      <w:r>
-        <w:rPr>
-          <w:b/>
-          <w:bCs/>
-          <w:color w:val="2F5496" w:themeColor="accent1" w:themeShade="BF"/>
-          <w:sz w:val="18"/>
-          <w:szCs w:val="18"/>
-        </w:rPr>
-        <w:t xml:space="preserve">Añadir </w:t>
-      </w:r>
-      <w:r>
-        <w:rPr>
-          <w:b/>
-          <w:bCs/>
-          <w:color w:val="2F5496" w:themeColor="accent1" w:themeShade="BF"/>
-          <w:sz w:val="18"/>
-          <w:szCs w:val="18"/>
-        </w:rPr>
-        <w:t>compañías</w:t>
-      </w:r>
-    </w:p>
-    <w:p>
-      <w:pPr>
-        <w:pStyle w:val="Prrafodelista"/>
-        <w:numPr>
-          <w:ilvl w:val="1"/>
-          <w:numId w:val="3"/>
-        </w:numPr>
-        <w:rPr>
-          <w:b/>
-          <w:bCs/>
-          <w:color w:val="2F5496" w:themeColor="accent1" w:themeShade="BF"/>
-        </w:rPr>
-      </w:pPr>
-      <w:r>
-        <w:rPr>
-          <w:b/>
-          <w:bCs/>
-          <w:color w:val="2F5496" w:themeColor="accent1" w:themeShade="BF"/>
-          <w:sz w:val="18"/>
-          <w:szCs w:val="18"/>
-        </w:rPr>
-        <w:t xml:space="preserve">Fecha independiente / Fecha seguro principal / Guardar fecha de creación y de </w:t>
-      </w:r>
-      <w:r>
-        <w:rPr>
-          <w:b/>
-          <w:bCs/>
-          <w:color w:val="2F5496" w:themeColor="accent1" w:themeShade="BF"/>
-          <w:sz w:val="18"/>
-          <w:szCs w:val="18"/>
-        </w:rPr>
-        <w:t>finalización</w:t>
+        <w:t>Anular solo el administrador</w:t>
       </w:r>
     </w:p>
     <w:p>
@@ -2338,7 +2612,7 @@
           <w:sz w:val="18"/>
           <w:szCs w:val="18"/>
         </w:rPr>
-        <w:t>Anular solo el administrador</w:t>
+        <w:t>Recoger datos de un informe y mandarlos</w:t>
       </w:r>
     </w:p>
     <w:p>
@@ -2352,42 +2626,1143 @@
           <w:b/>
           <w:bCs/>
           <w:color w:val="2F5496" w:themeColor="accent1" w:themeShade="BF"/>
-        </w:rPr>
-      </w:pPr>
-      <w:r>
-        <w:rPr>
-          <w:b/>
-          <w:bCs/>
-          <w:color w:val="2F5496" w:themeColor="accent1" w:themeShade="BF"/>
-          <w:sz w:val="18"/>
-          <w:szCs w:val="18"/>
-        </w:rPr>
-        <w:t>Recoger datos de un informe y mandarlos</w:t>
-      </w:r>
+          <w:sz w:val="18"/>
+          <w:szCs w:val="18"/>
+        </w:rPr>
+      </w:pPr>
+      <w:r>
+        <w:rPr>
+          <w:b/>
+          <w:bCs/>
+          <w:color w:val="2F5496" w:themeColor="accent1" w:themeShade="BF"/>
+          <w:sz w:val="18"/>
+          <w:szCs w:val="18"/>
+        </w:rPr>
+        <w:t>Conexión con el ERP con Amigos 24</w:t>
+      </w:r>
+    </w:p>
+    <w:p>
+      <w:pPr>
+        <w:rPr>
+          <w:b/>
+          <w:bCs/>
+          <w:color w:val="2F5496" w:themeColor="accent1" w:themeShade="BF"/>
+          <w:sz w:val="18"/>
+          <w:szCs w:val="18"/>
+        </w:rPr>
+      </w:pPr>
+      <w:r>
+        <w:rPr>
+          <w:b/>
+          <w:bCs/>
+          <w:color w:val="2F5496" w:themeColor="accent1" w:themeShade="BF"/>
+          <w:sz w:val="18"/>
+          <w:szCs w:val="18"/>
+        </w:rPr>
+        <w:br w:type="page"/>
+      </w:r>
+    </w:p>
+    <w:p>
+      <w:pPr>
+        <w:rPr>
+          <w:b/>
+          <w:bCs/>
+          <w:color w:val="2F5496" w:themeColor="accent1" w:themeShade="BF"/>
+          <w:sz w:val="18"/>
+          <w:szCs w:val="18"/>
+        </w:rPr>
+      </w:pPr>
+    </w:p>
+    <w:p>
+      <w:pPr>
+        <w:rPr>
+          <w:b/>
+          <w:bCs/>
+          <w:color w:val="2F5496" w:themeColor="accent1" w:themeShade="BF"/>
+          <w:sz w:val="18"/>
+          <w:szCs w:val="18"/>
+        </w:rPr>
+      </w:pPr>
+    </w:p>
+    <w:p>
+      <w:pPr>
+        <w:rPr>
+          <w:b/>
+          <w:bCs/>
+          <w:color w:val="2F5496" w:themeColor="accent1" w:themeShade="BF"/>
+          <w:sz w:val="18"/>
+          <w:szCs w:val="18"/>
+        </w:rPr>
+      </w:pPr>
+    </w:p>
+    <w:p>
+      <w:pPr>
+        <w:rPr>
+          <w:b/>
+          <w:bCs/>
+          <w:color w:val="2F5496" w:themeColor="accent1" w:themeShade="BF"/>
+          <w:sz w:val="18"/>
+          <w:szCs w:val="18"/>
+        </w:rPr>
+      </w:pPr>
     </w:p>
     <w:p>
       <w:pPr>
         <w:pStyle w:val="Prrafodelista"/>
         <w:numPr>
           <w:ilvl w:val="0"/>
-          <w:numId w:val="3"/>
-        </w:numPr>
-        <w:rPr>
-          <w:b/>
-          <w:bCs/>
-          <w:color w:val="2F5496" w:themeColor="accent1" w:themeShade="BF"/>
-        </w:rPr>
-      </w:pPr>
-      <w:r>
-        <w:rPr>
-          <w:b/>
-          <w:bCs/>
-          <w:color w:val="2F5496" w:themeColor="accent1" w:themeShade="BF"/>
-          <w:sz w:val="18"/>
-          <w:szCs w:val="18"/>
-        </w:rPr>
-        <w:t>Conexión con el ERP con Amigos 24</w:t>
-      </w:r>
+          <w:numId w:val="8"/>
+        </w:numPr>
+        <w:rPr>
+          <w:b/>
+          <w:bCs/>
+          <w:color w:val="C00000"/>
+          <w:sz w:val="32"/>
+          <w:szCs w:val="32"/>
+        </w:rPr>
+      </w:pPr>
+      <w:r>
+        <w:rPr>
+          <w:b/>
+          <w:bCs/>
+          <w:color w:val="C00000"/>
+          <w:sz w:val="24"/>
+          <w:szCs w:val="24"/>
+        </w:rPr>
+        <w:t>Tarifas poder añadir todos los campos de tarifas que quieran</w:t>
+      </w:r>
+    </w:p>
+    <w:p>
+      <w:pPr>
+        <w:pStyle w:val="Prrafodelista"/>
+        <w:numPr>
+          <w:ilvl w:val="1"/>
+          <w:numId w:val="8"/>
+        </w:numPr>
+        <w:rPr>
+          <w:b/>
+          <w:bCs/>
+          <w:color w:val="2F5496" w:themeColor="accent1" w:themeShade="BF"/>
+        </w:rPr>
+      </w:pPr>
+      <w:r>
+        <w:rPr>
+          <w:b/>
+          <w:bCs/>
+          <w:color w:val="2F5496" w:themeColor="accent1" w:themeShade="BF"/>
+        </w:rPr>
+        <w:t>Cambios en la base de datos / cambiar lo que ya estaba hecho</w:t>
+      </w:r>
+    </w:p>
+    <w:p>
+      <w:pPr>
+        <w:pStyle w:val="Prrafodelista"/>
+        <w:numPr>
+          <w:ilvl w:val="1"/>
+          <w:numId w:val="8"/>
+        </w:numPr>
+        <w:rPr>
+          <w:b/>
+          <w:bCs/>
+          <w:color w:val="2F5496" w:themeColor="accent1" w:themeShade="BF"/>
+        </w:rPr>
+      </w:pPr>
+      <w:r>
+        <w:rPr>
+          <w:b/>
+          <w:bCs/>
+          <w:color w:val="2F5496" w:themeColor="accent1" w:themeShade="BF"/>
+        </w:rPr>
+        <w:t>Solo lo puede gestionar el Administrador</w:t>
+      </w:r>
+    </w:p>
+    <w:p>
+      <w:pPr>
+        <w:pStyle w:val="Prrafodelista"/>
+        <w:numPr>
+          <w:ilvl w:val="0"/>
+          <w:numId w:val="8"/>
+        </w:numPr>
+        <w:rPr>
+          <w:b/>
+          <w:bCs/>
+          <w:color w:val="2F5496" w:themeColor="accent1" w:themeShade="BF"/>
+        </w:rPr>
+      </w:pPr>
+      <w:r>
+        <w:rPr>
+          <w:b/>
+          <w:bCs/>
+          <w:color w:val="2F5496" w:themeColor="accent1" w:themeShade="BF"/>
+        </w:rPr>
+        <w:t>Subproductos</w:t>
+      </w:r>
+    </w:p>
+    <w:p>
+      <w:pPr>
+        <w:pStyle w:val="Prrafodelista"/>
+        <w:numPr>
+          <w:ilvl w:val="1"/>
+          <w:numId w:val="8"/>
+        </w:numPr>
+        <w:rPr>
+          <w:b/>
+          <w:bCs/>
+          <w:color w:val="2F5496" w:themeColor="accent1" w:themeShade="BF"/>
+        </w:rPr>
+      </w:pPr>
+      <w:r>
+        <w:rPr>
+          <w:b/>
+          <w:bCs/>
+          <w:color w:val="2F5496" w:themeColor="accent1" w:themeShade="BF"/>
+        </w:rPr>
+        <w:t>Formulario de creación de subproductos</w:t>
+      </w:r>
+    </w:p>
+    <w:p>
+      <w:pPr>
+        <w:pStyle w:val="Prrafodelista"/>
+        <w:numPr>
+          <w:ilvl w:val="1"/>
+          <w:numId w:val="8"/>
+        </w:numPr>
+        <w:rPr>
+          <w:b/>
+          <w:bCs/>
+          <w:color w:val="2F5496" w:themeColor="accent1" w:themeShade="BF"/>
+        </w:rPr>
+      </w:pPr>
+      <w:r>
+        <w:rPr>
+          <w:b/>
+          <w:bCs/>
+          <w:color w:val="2F5496" w:themeColor="accent1" w:themeShade="BF"/>
+        </w:rPr>
+        <w:t>Conexión con el producto padre en el formulario</w:t>
+      </w:r>
+    </w:p>
+    <w:p>
+      <w:pPr>
+        <w:pStyle w:val="Prrafodelista"/>
+        <w:numPr>
+          <w:ilvl w:val="1"/>
+          <w:numId w:val="8"/>
+        </w:numPr>
+        <w:rPr>
+          <w:b/>
+          <w:bCs/>
+          <w:color w:val="2F5496" w:themeColor="accent1" w:themeShade="BF"/>
+        </w:rPr>
+      </w:pPr>
+      <w:r>
+        <w:rPr>
+          <w:b/>
+          <w:bCs/>
+          <w:color w:val="2F5496" w:themeColor="accent1" w:themeShade="BF"/>
+        </w:rPr>
+        <w:t xml:space="preserve">Registrar los cambios del subproducto cambiando así los datos. (Tarifas, datos adicionales, </w:t>
+      </w:r>
+      <w:proofErr w:type="spellStart"/>
+      <w:r>
+        <w:rPr>
+          <w:b/>
+          <w:bCs/>
+          <w:color w:val="2F5496" w:themeColor="accent1" w:themeShade="BF"/>
+        </w:rPr>
+        <w:t>etc</w:t>
+      </w:r>
+      <w:proofErr w:type="spellEnd"/>
+      <w:r>
+        <w:rPr>
+          <w:b/>
+          <w:bCs/>
+          <w:color w:val="2F5496" w:themeColor="accent1" w:themeShade="BF"/>
+        </w:rPr>
+        <w:t>…)</w:t>
+      </w:r>
+    </w:p>
+    <w:p>
+      <w:pPr>
+        <w:pStyle w:val="Prrafodelista"/>
+        <w:numPr>
+          <w:ilvl w:val="1"/>
+          <w:numId w:val="8"/>
+        </w:numPr>
+        <w:rPr>
+          <w:b/>
+          <w:bCs/>
+          <w:color w:val="2F5496" w:themeColor="accent1" w:themeShade="BF"/>
+        </w:rPr>
+      </w:pPr>
+      <w:r>
+        <w:rPr>
+          <w:b/>
+          <w:bCs/>
+          <w:color w:val="2F5496" w:themeColor="accent1" w:themeShade="BF"/>
+        </w:rPr>
+        <w:t>Hora fin, si tiene coger esa sino coger la del padre.</w:t>
+      </w:r>
+    </w:p>
+    <w:p>
+      <w:pPr>
+        <w:pStyle w:val="Prrafodelista"/>
+        <w:numPr>
+          <w:ilvl w:val="0"/>
+          <w:numId w:val="8"/>
+        </w:numPr>
+        <w:rPr>
+          <w:b/>
+          <w:bCs/>
+          <w:color w:val="2F5496" w:themeColor="accent1" w:themeShade="BF"/>
+        </w:rPr>
+      </w:pPr>
+      <w:r>
+        <w:rPr>
+          <w:b/>
+          <w:bCs/>
+          <w:color w:val="2F5496" w:themeColor="accent1" w:themeShade="BF"/>
+        </w:rPr>
+        <w:t>Duración del seguro (Usar un selector para los distintos tipos de fechas de fin)</w:t>
+      </w:r>
+    </w:p>
+    <w:p>
+      <w:pPr>
+        <w:pStyle w:val="Prrafodelista"/>
+        <w:numPr>
+          <w:ilvl w:val="1"/>
+          <w:numId w:val="8"/>
+        </w:numPr>
+        <w:rPr>
+          <w:b/>
+          <w:bCs/>
+          <w:color w:val="2F5496" w:themeColor="accent1" w:themeShade="BF"/>
+        </w:rPr>
+      </w:pPr>
+      <w:r>
+        <w:rPr>
+          <w:b/>
+          <w:bCs/>
+          <w:color w:val="2F5496" w:themeColor="accent1" w:themeShade="BF"/>
+        </w:rPr>
+        <w:t>Diario</w:t>
+      </w:r>
+    </w:p>
+    <w:p>
+      <w:pPr>
+        <w:pStyle w:val="Prrafodelista"/>
+        <w:numPr>
+          <w:ilvl w:val="1"/>
+          <w:numId w:val="8"/>
+        </w:numPr>
+        <w:rPr>
+          <w:b/>
+          <w:bCs/>
+          <w:color w:val="2F5496" w:themeColor="accent1" w:themeShade="BF"/>
+        </w:rPr>
+      </w:pPr>
+      <w:r>
+        <w:rPr>
+          <w:b/>
+          <w:bCs/>
+          <w:color w:val="2F5496" w:themeColor="accent1" w:themeShade="BF"/>
+        </w:rPr>
+        <w:t>Anual</w:t>
+      </w:r>
+    </w:p>
+    <w:p>
+      <w:pPr>
+        <w:pStyle w:val="Prrafodelista"/>
+        <w:numPr>
+          <w:ilvl w:val="1"/>
+          <w:numId w:val="8"/>
+        </w:numPr>
+        <w:rPr>
+          <w:b/>
+          <w:bCs/>
+          <w:color w:val="2F5496" w:themeColor="accent1" w:themeShade="BF"/>
+        </w:rPr>
+      </w:pPr>
+      <w:r>
+        <w:rPr>
+          <w:b/>
+          <w:bCs/>
+          <w:color w:val="2F5496" w:themeColor="accent1" w:themeShade="BF"/>
+        </w:rPr>
+        <w:t>Días delimitados</w:t>
+      </w:r>
+    </w:p>
+    <w:p>
+      <w:pPr>
+        <w:pStyle w:val="Prrafodelista"/>
+        <w:numPr>
+          <w:ilvl w:val="1"/>
+          <w:numId w:val="8"/>
+        </w:numPr>
+        <w:rPr>
+          <w:b/>
+          <w:bCs/>
+          <w:color w:val="2F5496" w:themeColor="accent1" w:themeShade="BF"/>
+        </w:rPr>
+      </w:pPr>
+      <w:r>
+        <w:rPr>
+          <w:b/>
+          <w:bCs/>
+          <w:color w:val="2F5496" w:themeColor="accent1" w:themeShade="BF"/>
+        </w:rPr>
+        <w:t>Selector de días</w:t>
+      </w:r>
+    </w:p>
+    <w:p>
+      <w:pPr>
+        <w:pStyle w:val="Prrafodelista"/>
+        <w:numPr>
+          <w:ilvl w:val="1"/>
+          <w:numId w:val="8"/>
+        </w:numPr>
+        <w:rPr>
+          <w:b/>
+          <w:bCs/>
+          <w:color w:val="2F5496" w:themeColor="accent1" w:themeShade="BF"/>
+        </w:rPr>
+      </w:pPr>
+      <w:r>
+        <w:rPr>
+          <w:b/>
+          <w:bCs/>
+          <w:color w:val="2F5496" w:themeColor="accent1" w:themeShade="BF"/>
+        </w:rPr>
+        <w:t>Fecha exacta</w:t>
+      </w:r>
+    </w:p>
+    <w:p>
+      <w:pPr>
+        <w:pStyle w:val="Prrafodelista"/>
+        <w:numPr>
+          <w:ilvl w:val="0"/>
+          <w:numId w:val="8"/>
+        </w:numPr>
+        <w:rPr>
+          <w:b/>
+          <w:bCs/>
+          <w:color w:val="2F5496" w:themeColor="accent1" w:themeShade="BF"/>
+        </w:rPr>
+      </w:pPr>
+      <w:r>
+        <w:rPr>
+          <w:b/>
+          <w:bCs/>
+          <w:color w:val="2F5496" w:themeColor="accent1" w:themeShade="BF"/>
+        </w:rPr>
+        <w:t>Tipos de pago</w:t>
+      </w:r>
+    </w:p>
+    <w:p>
+      <w:pPr>
+        <w:pStyle w:val="Prrafodelista"/>
+        <w:numPr>
+          <w:ilvl w:val="1"/>
+          <w:numId w:val="8"/>
+        </w:numPr>
+        <w:rPr>
+          <w:b/>
+          <w:bCs/>
+          <w:color w:val="2F5496" w:themeColor="accent1" w:themeShade="BF"/>
+        </w:rPr>
+      </w:pPr>
+      <w:r>
+        <w:rPr>
+          <w:b/>
+          <w:bCs/>
+          <w:color w:val="2F5496" w:themeColor="accent1" w:themeShade="BF"/>
+        </w:rPr>
+        <w:t>Conectar con la sociedad</w:t>
+      </w:r>
+    </w:p>
+    <w:p>
+      <w:pPr>
+        <w:pStyle w:val="Prrafodelista"/>
+        <w:numPr>
+          <w:ilvl w:val="1"/>
+          <w:numId w:val="8"/>
+        </w:numPr>
+        <w:rPr>
+          <w:b/>
+          <w:bCs/>
+          <w:color w:val="2F5496" w:themeColor="accent1" w:themeShade="BF"/>
+        </w:rPr>
+      </w:pPr>
+      <w:r>
+        <w:rPr>
+          <w:b/>
+          <w:bCs/>
+          <w:color w:val="2F5496" w:themeColor="accent1" w:themeShade="BF"/>
+        </w:rPr>
+        <w:t>Cambiar la forma de mostrarlos (Cambiar filas por columnas)</w:t>
+      </w:r>
+    </w:p>
+    <w:p>
+      <w:pPr>
+        <w:pStyle w:val="Prrafodelista"/>
+        <w:numPr>
+          <w:ilvl w:val="0"/>
+          <w:numId w:val="8"/>
+        </w:numPr>
+        <w:rPr>
+          <w:b/>
+          <w:bCs/>
+          <w:color w:val="2F5496" w:themeColor="accent1" w:themeShade="BF"/>
+        </w:rPr>
+      </w:pPr>
+      <w:r>
+        <w:rPr>
+          <w:b/>
+          <w:bCs/>
+          <w:color w:val="2F5496" w:themeColor="accent1" w:themeShade="BF"/>
+        </w:rPr>
+        <w:t>Validación de datos</w:t>
+      </w:r>
+    </w:p>
+    <w:p>
+      <w:pPr>
+        <w:pStyle w:val="Prrafodelista"/>
+        <w:numPr>
+          <w:ilvl w:val="1"/>
+          <w:numId w:val="8"/>
+        </w:numPr>
+        <w:rPr>
+          <w:b/>
+          <w:bCs/>
+          <w:color w:val="2F5496" w:themeColor="accent1" w:themeShade="BF"/>
+        </w:rPr>
+      </w:pPr>
+      <w:r>
+        <w:rPr>
+          <w:b/>
+          <w:bCs/>
+          <w:color w:val="2F5496" w:themeColor="accent1" w:themeShade="BF"/>
+        </w:rPr>
+        <w:t>Comprobar que los campos obligatorios están completos</w:t>
+      </w:r>
+    </w:p>
+    <w:p>
+      <w:pPr>
+        <w:pStyle w:val="Prrafodelista"/>
+        <w:numPr>
+          <w:ilvl w:val="1"/>
+          <w:numId w:val="8"/>
+        </w:numPr>
+        <w:rPr>
+          <w:b/>
+          <w:bCs/>
+          <w:color w:val="2F5496" w:themeColor="accent1" w:themeShade="BF"/>
+        </w:rPr>
+      </w:pPr>
+      <w:r>
+        <w:rPr>
+          <w:b/>
+          <w:bCs/>
+          <w:color w:val="2F5496" w:themeColor="accent1" w:themeShade="BF"/>
+        </w:rPr>
+        <w:t xml:space="preserve">Mensaje </w:t>
+      </w:r>
+      <w:r>
+        <w:rPr>
+          <w:b/>
+          <w:bCs/>
+          <w:color w:val="2F5496" w:themeColor="accent1" w:themeShade="BF"/>
+        </w:rPr>
+        <w:t>de validación (</w:t>
+      </w:r>
+      <w:proofErr w:type="spellStart"/>
+      <w:r>
+        <w:rPr>
+          <w:b/>
+          <w:bCs/>
+          <w:color w:val="2F5496" w:themeColor="accent1" w:themeShade="BF"/>
+        </w:rPr>
+        <w:t>p.e</w:t>
+      </w:r>
+      <w:proofErr w:type="spellEnd"/>
+      <w:r>
+        <w:rPr>
+          <w:b/>
+          <w:bCs/>
+          <w:color w:val="2F5496" w:themeColor="accent1" w:themeShade="BF"/>
+        </w:rPr>
+        <w:t>: El campo DNI es obligatorio)</w:t>
+      </w:r>
+    </w:p>
+    <w:p>
+      <w:pPr>
+        <w:pStyle w:val="Prrafodelista"/>
+        <w:numPr>
+          <w:ilvl w:val="0"/>
+          <w:numId w:val="8"/>
+        </w:numPr>
+        <w:rPr>
+          <w:b/>
+          <w:bCs/>
+          <w:color w:val="2F5496" w:themeColor="accent1" w:themeShade="BF"/>
+        </w:rPr>
+      </w:pPr>
+      <w:r>
+        <w:rPr>
+          <w:b/>
+          <w:bCs/>
+          <w:color w:val="2F5496" w:themeColor="accent1" w:themeShade="BF"/>
+        </w:rPr>
+        <w:t xml:space="preserve">Formulario adaptado a los clientes con </w:t>
+      </w:r>
+      <w:proofErr w:type="spellStart"/>
+      <w:r>
+        <w:rPr>
+          <w:b/>
+          <w:bCs/>
+          <w:color w:val="2F5496" w:themeColor="accent1" w:themeShade="BF"/>
+        </w:rPr>
+        <w:t>url</w:t>
+      </w:r>
+      <w:proofErr w:type="spellEnd"/>
+      <w:r>
+        <w:rPr>
+          <w:b/>
+          <w:bCs/>
+          <w:color w:val="2F5496" w:themeColor="accent1" w:themeShade="BF"/>
+        </w:rPr>
+        <w:t xml:space="preserve"> del comercial.</w:t>
+      </w:r>
+    </w:p>
+    <w:p>
+      <w:pPr>
+        <w:pStyle w:val="Prrafodelista"/>
+        <w:numPr>
+          <w:ilvl w:val="1"/>
+          <w:numId w:val="8"/>
+        </w:numPr>
+        <w:rPr>
+          <w:b/>
+          <w:bCs/>
+          <w:color w:val="2F5496" w:themeColor="accent1" w:themeShade="BF"/>
+        </w:rPr>
+      </w:pPr>
+      <w:r>
+        <w:rPr>
+          <w:b/>
+          <w:bCs/>
+          <w:color w:val="2F5496" w:themeColor="accent1" w:themeShade="BF"/>
+        </w:rPr>
+        <w:t xml:space="preserve">Coger la </w:t>
+      </w:r>
+      <w:r>
+        <w:rPr>
+          <w:b/>
+          <w:bCs/>
+          <w:color w:val="2F5496" w:themeColor="accent1" w:themeShade="BF"/>
+        </w:rPr>
+        <w:t>imagen de las sociedades de arriba</w:t>
+      </w:r>
+    </w:p>
+    <w:p>
+      <w:pPr>
+        <w:pStyle w:val="Prrafodelista"/>
+        <w:numPr>
+          <w:ilvl w:val="1"/>
+          <w:numId w:val="8"/>
+        </w:numPr>
+        <w:rPr>
+          <w:b/>
+          <w:bCs/>
+          <w:color w:val="C00000"/>
+          <w:sz w:val="24"/>
+          <w:szCs w:val="24"/>
+        </w:rPr>
+      </w:pPr>
+      <w:r>
+        <w:rPr>
+          <w:b/>
+          <w:bCs/>
+          <w:color w:val="C00000"/>
+          <w:sz w:val="24"/>
+          <w:szCs w:val="24"/>
+        </w:rPr>
+        <w:t>PASARELA DE PAGO</w:t>
+      </w:r>
+    </w:p>
+    <w:p>
+      <w:pPr>
+        <w:pStyle w:val="Prrafodelista"/>
+        <w:numPr>
+          <w:ilvl w:val="0"/>
+          <w:numId w:val="8"/>
+        </w:numPr>
+        <w:rPr>
+          <w:b/>
+          <w:bCs/>
+          <w:color w:val="2F5496" w:themeColor="accent1" w:themeShade="BF"/>
+        </w:rPr>
+      </w:pPr>
+      <w:r>
+        <w:rPr>
+          <w:b/>
+          <w:bCs/>
+          <w:color w:val="2F5496" w:themeColor="accent1" w:themeShade="BF"/>
+        </w:rPr>
+        <w:t>Comerciales</w:t>
+      </w:r>
+    </w:p>
+    <w:p>
+      <w:pPr>
+        <w:pStyle w:val="Prrafodelista"/>
+        <w:numPr>
+          <w:ilvl w:val="1"/>
+          <w:numId w:val="8"/>
+        </w:numPr>
+        <w:rPr>
+          <w:b/>
+          <w:bCs/>
+          <w:color w:val="2F5496" w:themeColor="accent1" w:themeShade="BF"/>
+        </w:rPr>
+      </w:pPr>
+      <w:r>
+        <w:rPr>
+          <w:b/>
+          <w:bCs/>
+          <w:color w:val="2F5496" w:themeColor="accent1" w:themeShade="BF"/>
+        </w:rPr>
+        <w:t xml:space="preserve">SOLO EL ADMINISTRADOR PUEDE CAMBIAR LOS DATOS DE UN SEGURO Y </w:t>
+      </w:r>
+      <w:r>
+        <w:rPr>
+          <w:b/>
+          <w:bCs/>
+          <w:color w:val="2F5496" w:themeColor="accent1" w:themeShade="BF"/>
+        </w:rPr>
+        <w:t>ANULARLO</w:t>
+      </w:r>
+      <w:r>
+        <w:rPr>
+          <w:b/>
+          <w:bCs/>
+          <w:color w:val="2F5496" w:themeColor="accent1" w:themeShade="BF"/>
+        </w:rPr>
+        <w:t>. Los comerciales solo pueden añadir anexos</w:t>
+      </w:r>
+    </w:p>
+    <w:p>
+      <w:pPr>
+        <w:pStyle w:val="Prrafodelista"/>
+        <w:numPr>
+          <w:ilvl w:val="1"/>
+          <w:numId w:val="8"/>
+        </w:numPr>
+        <w:rPr>
+          <w:b/>
+          <w:bCs/>
+          <w:color w:val="70AD47" w:themeColor="accent6"/>
+        </w:rPr>
+      </w:pPr>
+      <w:r>
+        <w:rPr>
+          <w:b/>
+          <w:bCs/>
+          <w:color w:val="70AD47" w:themeColor="accent6"/>
+        </w:rPr>
+        <w:t>Pueden crear seguros a nombre de otro comercial</w:t>
+      </w:r>
+    </w:p>
+    <w:p>
+      <w:pPr>
+        <w:pStyle w:val="Prrafodelista"/>
+        <w:numPr>
+          <w:ilvl w:val="1"/>
+          <w:numId w:val="8"/>
+        </w:numPr>
+        <w:rPr>
+          <w:b/>
+          <w:bCs/>
+          <w:color w:val="2F5496" w:themeColor="accent1" w:themeShade="BF"/>
+        </w:rPr>
+      </w:pPr>
+      <w:r>
+        <w:rPr>
+          <w:b/>
+          <w:bCs/>
+          <w:color w:val="2F5496" w:themeColor="accent1" w:themeShade="BF"/>
+        </w:rPr>
+        <w:t>Comerciales responsables -&gt; Ven todo lo creado por comerciales de su sociedad y las de abajo</w:t>
+      </w:r>
+    </w:p>
+    <w:p>
+      <w:pPr>
+        <w:pStyle w:val="Prrafodelista"/>
+        <w:numPr>
+          <w:ilvl w:val="1"/>
+          <w:numId w:val="8"/>
+        </w:numPr>
+        <w:rPr>
+          <w:b/>
+          <w:bCs/>
+          <w:color w:val="2F5496" w:themeColor="accent1" w:themeShade="BF"/>
+        </w:rPr>
+      </w:pPr>
+      <w:r>
+        <w:rPr>
+          <w:b/>
+          <w:bCs/>
+          <w:color w:val="2F5496" w:themeColor="accent1" w:themeShade="BF"/>
+        </w:rPr>
+        <w:t>Comerciales NO responsables -&gt; Solo ven lo suyo</w:t>
+      </w:r>
+    </w:p>
+    <w:p>
+      <w:pPr>
+        <w:pStyle w:val="Prrafodelista"/>
+        <w:numPr>
+          <w:ilvl w:val="1"/>
+          <w:numId w:val="8"/>
+        </w:numPr>
+        <w:rPr>
+          <w:b/>
+          <w:bCs/>
+          <w:color w:val="70AD47" w:themeColor="accent6"/>
+        </w:rPr>
+      </w:pPr>
+      <w:r>
+        <w:rPr>
+          <w:b/>
+          <w:bCs/>
+          <w:color w:val="70AD47" w:themeColor="accent6"/>
+        </w:rPr>
+        <w:t>Poder pasar comerciales a otras sociedades</w:t>
+      </w:r>
+    </w:p>
+    <w:p>
+      <w:pPr>
+        <w:pStyle w:val="Prrafodelista"/>
+        <w:numPr>
+          <w:ilvl w:val="0"/>
+          <w:numId w:val="8"/>
+        </w:numPr>
+        <w:rPr>
+          <w:b/>
+          <w:bCs/>
+          <w:color w:val="2F5496" w:themeColor="accent1" w:themeShade="BF"/>
+        </w:rPr>
+      </w:pPr>
+      <w:r>
+        <w:rPr>
+          <w:b/>
+          <w:bCs/>
+          <w:color w:val="2F5496" w:themeColor="accent1" w:themeShade="BF"/>
+        </w:rPr>
+        <w:t>Comisiones</w:t>
+      </w:r>
+    </w:p>
+    <w:p>
+      <w:pPr>
+        <w:pStyle w:val="Prrafodelista"/>
+        <w:numPr>
+          <w:ilvl w:val="1"/>
+          <w:numId w:val="8"/>
+        </w:numPr>
+        <w:rPr>
+          <w:b/>
+          <w:bCs/>
+          <w:color w:val="2F5496" w:themeColor="accent1" w:themeShade="BF"/>
+        </w:rPr>
+      </w:pPr>
+      <w:r>
+        <w:rPr>
+          <w:b/>
+          <w:bCs/>
+          <w:color w:val="2F5496" w:themeColor="accent1" w:themeShade="BF"/>
+        </w:rPr>
+        <w:t xml:space="preserve">Crear tabla de ventas donde añadir las </w:t>
+      </w:r>
+    </w:p>
+    <w:p>
+      <w:pPr>
+        <w:pStyle w:val="Prrafodelista"/>
+        <w:numPr>
+          <w:ilvl w:val="1"/>
+          <w:numId w:val="8"/>
+        </w:numPr>
+        <w:rPr>
+          <w:b/>
+          <w:bCs/>
+          <w:color w:val="70AD47" w:themeColor="accent6"/>
+        </w:rPr>
+      </w:pPr>
+      <w:r>
+        <w:rPr>
+          <w:b/>
+          <w:bCs/>
+          <w:color w:val="70AD47" w:themeColor="accent6"/>
+        </w:rPr>
+        <w:t>Poder cobrar comisiones de sociedades hijas</w:t>
+      </w:r>
+    </w:p>
+    <w:p>
+      <w:pPr>
+        <w:pStyle w:val="Prrafodelista"/>
+        <w:numPr>
+          <w:ilvl w:val="0"/>
+          <w:numId w:val="8"/>
+        </w:numPr>
+        <w:rPr>
+          <w:b/>
+          <w:bCs/>
+          <w:color w:val="2F5496" w:themeColor="accent1" w:themeShade="BF"/>
+        </w:rPr>
+      </w:pPr>
+      <w:r>
+        <w:rPr>
+          <w:b/>
+          <w:bCs/>
+          <w:color w:val="2F5496" w:themeColor="accent1" w:themeShade="BF"/>
+        </w:rPr>
+        <w:t>C</w:t>
+      </w:r>
+      <w:r>
+        <w:rPr>
+          <w:b/>
+          <w:bCs/>
+          <w:color w:val="2F5496" w:themeColor="accent1" w:themeShade="BF"/>
+        </w:rPr>
+        <w:t>ompañías (Datos en el correo)</w:t>
+      </w:r>
+    </w:p>
+    <w:p>
+      <w:pPr>
+        <w:pStyle w:val="Prrafodelista"/>
+        <w:numPr>
+          <w:ilvl w:val="1"/>
+          <w:numId w:val="8"/>
+        </w:numPr>
+        <w:rPr>
+          <w:b/>
+          <w:bCs/>
+          <w:color w:val="2F5496" w:themeColor="accent1" w:themeShade="BF"/>
+        </w:rPr>
+      </w:pPr>
+      <w:r>
+        <w:rPr>
+          <w:b/>
+          <w:bCs/>
+          <w:color w:val="2F5496" w:themeColor="accent1" w:themeShade="BF"/>
+        </w:rPr>
+        <w:t xml:space="preserve">Crear las tablas de compañía y </w:t>
+      </w:r>
+      <w:r>
+        <w:rPr>
+          <w:b/>
+          <w:bCs/>
+          <w:color w:val="2F5496" w:themeColor="accent1" w:themeShade="BF"/>
+        </w:rPr>
+        <w:t>pólizas</w:t>
+      </w:r>
+      <w:r>
+        <w:rPr>
+          <w:b/>
+          <w:bCs/>
+          <w:color w:val="2F5496" w:themeColor="accent1" w:themeShade="BF"/>
+        </w:rPr>
+        <w:t xml:space="preserve"> en la base de datos.</w:t>
+      </w:r>
+    </w:p>
+    <w:p>
+      <w:pPr>
+        <w:pStyle w:val="Prrafodelista"/>
+        <w:numPr>
+          <w:ilvl w:val="1"/>
+          <w:numId w:val="8"/>
+        </w:numPr>
+        <w:rPr>
+          <w:b/>
+          <w:bCs/>
+          <w:color w:val="2F5496" w:themeColor="accent1" w:themeShade="BF"/>
+        </w:rPr>
+      </w:pPr>
+      <w:r>
+        <w:rPr>
+          <w:b/>
+          <w:bCs/>
+          <w:color w:val="2F5496" w:themeColor="accent1" w:themeShade="BF"/>
+        </w:rPr>
+        <w:t xml:space="preserve">Añadir tabla de compañías con botón para ir las pólizas de esa compañía. </w:t>
+      </w:r>
+    </w:p>
+    <w:p>
+      <w:pPr>
+        <w:pStyle w:val="Prrafodelista"/>
+        <w:numPr>
+          <w:ilvl w:val="1"/>
+          <w:numId w:val="8"/>
+        </w:numPr>
+        <w:rPr>
+          <w:b/>
+          <w:bCs/>
+          <w:color w:val="2F5496" w:themeColor="accent1" w:themeShade="BF"/>
+        </w:rPr>
+      </w:pPr>
+      <w:r>
+        <w:rPr>
+          <w:b/>
+          <w:bCs/>
+          <w:color w:val="2F5496" w:themeColor="accent1" w:themeShade="BF"/>
+        </w:rPr>
+        <w:t>Añadir configurador de compañías en el configurador de tipo de producto.</w:t>
+      </w:r>
+    </w:p>
+    <w:p>
+      <w:pPr>
+        <w:pStyle w:val="Prrafodelista"/>
+        <w:numPr>
+          <w:ilvl w:val="1"/>
+          <w:numId w:val="8"/>
+        </w:numPr>
+        <w:rPr>
+          <w:b/>
+          <w:bCs/>
+          <w:color w:val="2F5496" w:themeColor="accent1" w:themeShade="BF"/>
+        </w:rPr>
+      </w:pPr>
+      <w:r>
+        <w:rPr>
+          <w:b/>
+          <w:bCs/>
+          <w:color w:val="2F5496" w:themeColor="accent1" w:themeShade="BF"/>
+        </w:rPr>
+        <w:t>Indicar si el logo aparece o no y su posición.</w:t>
+      </w:r>
+    </w:p>
+    <w:p>
+      <w:pPr>
+        <w:pStyle w:val="Prrafodelista"/>
+        <w:numPr>
+          <w:ilvl w:val="1"/>
+          <w:numId w:val="8"/>
+        </w:numPr>
+        <w:rPr>
+          <w:b/>
+          <w:bCs/>
+          <w:color w:val="70AD47" w:themeColor="accent6"/>
+        </w:rPr>
+      </w:pPr>
+      <w:r>
+        <w:rPr>
+          <w:b/>
+          <w:bCs/>
+          <w:color w:val="70AD47" w:themeColor="accent6"/>
+        </w:rPr>
+        <w:t>Selector con búsqueda</w:t>
+      </w:r>
+    </w:p>
+    <w:p>
+      <w:pPr>
+        <w:rPr>
+          <w:b/>
+          <w:bCs/>
+          <w:color w:val="70AD47" w:themeColor="accent6"/>
+        </w:rPr>
+      </w:pPr>
+      <w:r>
+        <w:rPr>
+          <w:b/>
+          <w:bCs/>
+          <w:color w:val="70AD47" w:themeColor="accent6"/>
+        </w:rPr>
+        <w:br w:type="page"/>
+      </w:r>
+    </w:p>
+    <w:p>
+      <w:pPr>
+        <w:pStyle w:val="Prrafodelista"/>
+        <w:numPr>
+          <w:ilvl w:val="0"/>
+          <w:numId w:val="8"/>
+        </w:numPr>
+        <w:rPr>
+          <w:b/>
+          <w:bCs/>
+          <w:color w:val="2F5496" w:themeColor="accent1" w:themeShade="BF"/>
+        </w:rPr>
+      </w:pPr>
+      <w:r>
+        <w:rPr>
+          <w:b/>
+          <w:bCs/>
+          <w:color w:val="2F5496" w:themeColor="accent1" w:themeShade="BF"/>
+        </w:rPr>
+        <w:lastRenderedPageBreak/>
+        <w:t>Anexos</w:t>
+      </w:r>
+    </w:p>
+    <w:p>
+      <w:pPr>
+        <w:pStyle w:val="Prrafodelista"/>
+        <w:numPr>
+          <w:ilvl w:val="1"/>
+          <w:numId w:val="8"/>
+        </w:numPr>
+        <w:rPr>
+          <w:b/>
+          <w:bCs/>
+          <w:color w:val="2F5496" w:themeColor="accent1" w:themeShade="BF"/>
+        </w:rPr>
+      </w:pPr>
+      <w:r>
+        <w:rPr>
+          <w:b/>
+          <w:bCs/>
+          <w:color w:val="2F5496" w:themeColor="accent1" w:themeShade="BF"/>
+        </w:rPr>
+        <w:t>Añadir las compañías</w:t>
+      </w:r>
+    </w:p>
+    <w:p>
+      <w:pPr>
+        <w:pStyle w:val="Prrafodelista"/>
+        <w:numPr>
+          <w:ilvl w:val="1"/>
+          <w:numId w:val="8"/>
+        </w:numPr>
+        <w:rPr>
+          <w:b/>
+          <w:bCs/>
+          <w:color w:val="2F5496" w:themeColor="accent1" w:themeShade="BF"/>
+        </w:rPr>
+      </w:pPr>
+      <w:r>
+        <w:rPr>
+          <w:b/>
+          <w:bCs/>
+          <w:color w:val="2F5496" w:themeColor="accent1" w:themeShade="BF"/>
+        </w:rPr>
+        <w:t>Fecha independiente / Fecha seguro principal / Guardar fecha de creación y de finalización</w:t>
+      </w:r>
+    </w:p>
+    <w:p>
+      <w:pPr>
+        <w:rPr>
+          <w:b/>
+          <w:bCs/>
+          <w:color w:val="2F5496" w:themeColor="accent1" w:themeShade="BF"/>
+        </w:rPr>
+      </w:pPr>
+    </w:p>
+    <w:p>
+      <w:pPr>
+        <w:rPr>
+          <w:b/>
+          <w:bCs/>
+          <w:color w:val="2F5496" w:themeColor="accent1" w:themeShade="BF"/>
+          <w:sz w:val="18"/>
+          <w:szCs w:val="18"/>
+        </w:rPr>
+      </w:pPr>
     </w:p>
     <w:p>
       <w:pPr>
@@ -2429,7 +3804,7 @@
 </file>
 
 <file path=word/numbering.xml><?xml version="1.0" encoding="utf-8"?>
-<w:numbering xmlns:wpc="http://schemas.microsoft.com/office/word/2010/wordprocessingCanvas" xmlns:cx="http://schemas.microsoft.com/office/drawing/2014/chartex" xmlns:cx1="http://schemas.microsoft.com/office/drawing/2015/9/8/chartex" xmlns:cx2="http://schemas.microsoft.com/office/drawing/2015/10/21/chartex" xmlns:cx3="http://schemas.microsoft.com/office/drawing/2016/5/9/chartex" xmlns:cx4="http://schemas.microsoft.com/office/drawing/2016/5/10/chartex" xmlns:cx5="http://schemas.microsoft.com/office/drawing/2016/5/11/chartex" xmlns:cx6="http://schemas.microsoft.com/office/drawing/2016/5/12/chartex" xmlns:cx7="http://schemas.microsoft.com/office/drawing/2016/5/13/chartex" xmlns:cx8="http://schemas.microsoft.com/office/drawing/2016/5/14/chartex" xmlns:mc="http://schemas.openxmlformats.org/markup-compatibility/2006" xmlns:aink="http://schemas.microsoft.com/office/drawing/2016/ink" xmlns:am3d="http://schemas.microsoft.com/office/drawing/2017/model3d" xmlns:o="urn:schemas-microsoft-com:office:office" xmlns:r="http://schemas.openxmlformats.org/officeDocument/2006/relationships" xmlns:m="http://schemas.openxmlformats.org/officeDocument/2006/math" xmlns:v="urn:schemas-microsoft-com:vml" xmlns:wp14="http://schemas.microsoft.com/office/word/2010/wordprocessingDrawing" xmlns:wp="http://schemas.openxmlformats.org/drawingml/2006/wordprocessingDrawing" xmlns:w10="urn:schemas-microsoft-com:office:word" xmlns:w="http://schemas.openxmlformats.org/wordprocessingml/2006/main" xmlns:w14="http://schemas.microsoft.com/office/word/2010/wordml" xmlns:w15="http://schemas.microsoft.com/office/word/2012/wordml" xmlns:w16cex="http://schemas.microsoft.com/office/word/2018/wordml/cex" xmlns:w16cid="http://schemas.microsoft.com/office/word/2016/wordml/cid" xmlns:w16="http://schemas.microsoft.com/office/word/2018/wordml" xmlns:w16sdtdh="http://schemas.microsoft.com/office/word/2020/wordml/sdtdatahash" xmlns:w16se="http://schemas.microsoft.com/office/word/2015/wordml/symex" xmlns:wpg="http://schemas.microsoft.com/office/word/2010/wordprocessingGroup" xmlns:wpi="http://schemas.microsoft.com/office/word/2010/wordprocessingInk" xmlns:wne="http://schemas.microsoft.com/office/word/2006/wordml" xmlns:wps="http://schemas.microsoft.com/office/word/2010/wordprocessingShape" mc:Ignorable="w14 w15 w16se w16cid w16 w16cex w16sdtdh wp14">
+<w:numbering xmlns:wpc="http://schemas.microsoft.com/office/word/2010/wordprocessingCanvas" xmlns:cx="http://schemas.microsoft.com/office/drawing/2014/chartex" xmlns:cx1="http://schemas.microsoft.com/office/drawing/2015/9/8/chartex" xmlns:cx2="http://schemas.microsoft.com/office/drawing/2015/10/21/chartex" xmlns:cx3="http://schemas.microsoft.com/office/drawing/2016/5/9/chartex" xmlns:cx4="http://schemas.microsoft.com/office/drawing/2016/5/10/chartex" xmlns:cx5="http://schemas.microsoft.com/office/drawing/2016/5/11/chartex" xmlns:cx6="http://schemas.microsoft.com/office/drawing/2016/5/12/chartex" xmlns:cx7="http://schemas.microsoft.com/office/drawing/2016/5/13/chartex" xmlns:cx8="http://schemas.microsoft.com/office/drawing/2016/5/14/chartex" xmlns:mc="http://schemas.openxmlformats.org/markup-compatibility/2006" xmlns:aink="http://schemas.microsoft.com/office/drawing/2016/ink" xmlns:am3d="http://schemas.microsoft.com/office/drawing/2017/model3d" xmlns:o="urn:schemas-microsoft-com:office:office" xmlns:oel="http://schemas.microsoft.com/office/2019/extlst" xmlns:r="http://schemas.openxmlformats.org/officeDocument/2006/relationships" xmlns:m="http://schemas.openxmlformats.org/officeDocument/2006/math" xmlns:v="urn:schemas-microsoft-com:vml" xmlns:wp14="http://schemas.microsoft.com/office/word/2010/wordprocessingDrawing" xmlns:wp="http://schemas.openxmlformats.org/drawingml/2006/wordprocessingDrawing" xmlns:w10="urn:schemas-microsoft-com:office:word" xmlns:w="http://schemas.openxmlformats.org/wordprocessingml/2006/main" xmlns:w14="http://schemas.microsoft.com/office/word/2010/wordml" xmlns:w15="http://schemas.microsoft.com/office/word/2012/wordml" xmlns:w16cex="http://schemas.microsoft.com/office/word/2018/wordml/cex" xmlns:w16cid="http://schemas.microsoft.com/office/word/2016/wordml/cid" xmlns:w16="http://schemas.microsoft.com/office/word/2018/wordml" xmlns:w16du="http://schemas.microsoft.com/office/word/2023/wordml/word16du" xmlns:w16sdtdh="http://schemas.microsoft.com/office/word/2020/wordml/sdtdatahash" xmlns:w16se="http://schemas.microsoft.com/office/word/2015/wordml/symex" xmlns:wpg="http://schemas.microsoft.com/office/word/2010/wordprocessingGroup" xmlns:wpi="http://schemas.microsoft.com/office/word/2010/wordprocessingInk" xmlns:wne="http://schemas.microsoft.com/office/word/2006/wordml" xmlns:wps="http://schemas.microsoft.com/office/word/2010/wordprocessingShape" mc:Ignorable="w14 w15 w16se w16cid w16 w16cex w16sdtdh w16du wp14">
   <w:abstractNum w:abstractNumId="0" w15:restartNumberingAfterBreak="0">
     <w:nsid w:val="0DEC3DAA"/>
     <w:multiLevelType w:val="hybridMultilevel"/>
@@ -2806,6 +4181,97 @@
     </w:lvl>
   </w:abstractNum>
   <w:abstractNum w:abstractNumId="3" w15:restartNumberingAfterBreak="0">
+    <w:nsid w:val="230C3D96"/>
+    <w:multiLevelType w:val="hybridMultilevel"/>
+    <w:tmpl w:val="30BE37BE"/>
+    <w:lvl w:ilvl="0" w:tplc="066C9732">
+      <w:start w:val="1"/>
+      <w:numFmt w:val="decimal"/>
+      <w:lvlText w:val="%1."/>
+      <w:lvlJc w:val="left"/>
+      <w:pPr>
+        <w:ind w:left="720" w:hanging="360"/>
+      </w:pPr>
+      <w:rPr>
+        <w:rFonts w:hint="default"/>
+        <w:sz w:val="22"/>
+        <w:szCs w:val="22"/>
+      </w:rPr>
+    </w:lvl>
+    <w:lvl w:ilvl="1" w:tplc="FFFFFFFF">
+      <w:start w:val="1"/>
+      <w:numFmt w:val="lowerLetter"/>
+      <w:lvlText w:val="%2."/>
+      <w:lvlJc w:val="left"/>
+      <w:pPr>
+        <w:ind w:left="1440" w:hanging="360"/>
+      </w:pPr>
+    </w:lvl>
+    <w:lvl w:ilvl="2" w:tplc="FFFFFFFF">
+      <w:start w:val="1"/>
+      <w:numFmt w:val="lowerRoman"/>
+      <w:lvlText w:val="%3."/>
+      <w:lvlJc w:val="right"/>
+      <w:pPr>
+        <w:ind w:left="2160" w:hanging="180"/>
+      </w:pPr>
+    </w:lvl>
+    <w:lvl w:ilvl="3" w:tplc="FFFFFFFF" w:tentative="1">
+      <w:start w:val="1"/>
+      <w:numFmt w:val="decimal"/>
+      <w:lvlText w:val="%4."/>
+      <w:lvlJc w:val="left"/>
+      <w:pPr>
+        <w:ind w:left="2880" w:hanging="360"/>
+      </w:pPr>
+    </w:lvl>
+    <w:lvl w:ilvl="4" w:tplc="FFFFFFFF" w:tentative="1">
+      <w:start w:val="1"/>
+      <w:numFmt w:val="lowerLetter"/>
+      <w:lvlText w:val="%5."/>
+      <w:lvlJc w:val="left"/>
+      <w:pPr>
+        <w:ind w:left="3600" w:hanging="360"/>
+      </w:pPr>
+    </w:lvl>
+    <w:lvl w:ilvl="5" w:tplc="FFFFFFFF" w:tentative="1">
+      <w:start w:val="1"/>
+      <w:numFmt w:val="lowerRoman"/>
+      <w:lvlText w:val="%6."/>
+      <w:lvlJc w:val="right"/>
+      <w:pPr>
+        <w:ind w:left="4320" w:hanging="180"/>
+      </w:pPr>
+    </w:lvl>
+    <w:lvl w:ilvl="6" w:tplc="FFFFFFFF" w:tentative="1">
+      <w:start w:val="1"/>
+      <w:numFmt w:val="decimal"/>
+      <w:lvlText w:val="%7."/>
+      <w:lvlJc w:val="left"/>
+      <w:pPr>
+        <w:ind w:left="5040" w:hanging="360"/>
+      </w:pPr>
+    </w:lvl>
+    <w:lvl w:ilvl="7" w:tplc="FFFFFFFF" w:tentative="1">
+      <w:start w:val="1"/>
+      <w:numFmt w:val="lowerLetter"/>
+      <w:lvlText w:val="%8."/>
+      <w:lvlJc w:val="left"/>
+      <w:pPr>
+        <w:ind w:left="5760" w:hanging="360"/>
+      </w:pPr>
+    </w:lvl>
+    <w:lvl w:ilvl="8" w:tplc="FFFFFFFF" w:tentative="1">
+      <w:start w:val="1"/>
+      <w:numFmt w:val="lowerRoman"/>
+      <w:lvlText w:val="%9."/>
+      <w:lvlJc w:val="right"/>
+      <w:pPr>
+        <w:ind w:left="6480" w:hanging="180"/>
+      </w:pPr>
+    </w:lvl>
+  </w:abstractNum>
+  <w:abstractNum w:abstractNumId="4" w15:restartNumberingAfterBreak="0">
     <w:nsid w:val="38FF3E0E"/>
     <w:multiLevelType w:val="multilevel"/>
     <w:tmpl w:val="9E9C3228"/>
@@ -2954,7 +4420,93 @@
       </w:rPr>
     </w:lvl>
   </w:abstractNum>
-  <w:abstractNum w:abstractNumId="4" w15:restartNumberingAfterBreak="0">
+  <w:abstractNum w:abstractNumId="5" w15:restartNumberingAfterBreak="0">
+    <w:nsid w:val="556C5A03"/>
+    <w:multiLevelType w:val="multilevel"/>
+    <w:tmpl w:val="0C0A001F"/>
+    <w:lvl w:ilvl="0">
+      <w:start w:val="1"/>
+      <w:numFmt w:val="decimal"/>
+      <w:lvlText w:val="%1."/>
+      <w:lvlJc w:val="left"/>
+      <w:pPr>
+        <w:ind w:left="360" w:hanging="360"/>
+      </w:pPr>
+    </w:lvl>
+    <w:lvl w:ilvl="1">
+      <w:start w:val="1"/>
+      <w:numFmt w:val="decimal"/>
+      <w:lvlText w:val="%1.%2."/>
+      <w:lvlJc w:val="left"/>
+      <w:pPr>
+        <w:ind w:left="792" w:hanging="432"/>
+      </w:pPr>
+    </w:lvl>
+    <w:lvl w:ilvl="2">
+      <w:start w:val="1"/>
+      <w:numFmt w:val="decimal"/>
+      <w:lvlText w:val="%1.%2.%3."/>
+      <w:lvlJc w:val="left"/>
+      <w:pPr>
+        <w:ind w:left="1224" w:hanging="504"/>
+      </w:pPr>
+    </w:lvl>
+    <w:lvl w:ilvl="3">
+      <w:start w:val="1"/>
+      <w:numFmt w:val="decimal"/>
+      <w:lvlText w:val="%1.%2.%3.%4."/>
+      <w:lvlJc w:val="left"/>
+      <w:pPr>
+        <w:ind w:left="1728" w:hanging="648"/>
+      </w:pPr>
+    </w:lvl>
+    <w:lvl w:ilvl="4">
+      <w:start w:val="1"/>
+      <w:numFmt w:val="decimal"/>
+      <w:lvlText w:val="%1.%2.%3.%4.%5."/>
+      <w:lvlJc w:val="left"/>
+      <w:pPr>
+        <w:ind w:left="2232" w:hanging="792"/>
+      </w:pPr>
+    </w:lvl>
+    <w:lvl w:ilvl="5">
+      <w:start w:val="1"/>
+      <w:numFmt w:val="decimal"/>
+      <w:lvlText w:val="%1.%2.%3.%4.%5.%6."/>
+      <w:lvlJc w:val="left"/>
+      <w:pPr>
+        <w:ind w:left="2736" w:hanging="936"/>
+      </w:pPr>
+    </w:lvl>
+    <w:lvl w:ilvl="6">
+      <w:start w:val="1"/>
+      <w:numFmt w:val="decimal"/>
+      <w:lvlText w:val="%1.%2.%3.%4.%5.%6.%7."/>
+      <w:lvlJc w:val="left"/>
+      <w:pPr>
+        <w:ind w:left="3240" w:hanging="1080"/>
+      </w:pPr>
+    </w:lvl>
+    <w:lvl w:ilvl="7">
+      <w:start w:val="1"/>
+      <w:numFmt w:val="decimal"/>
+      <w:lvlText w:val="%1.%2.%3.%4.%5.%6.%7.%8."/>
+      <w:lvlJc w:val="left"/>
+      <w:pPr>
+        <w:ind w:left="3744" w:hanging="1224"/>
+      </w:pPr>
+    </w:lvl>
+    <w:lvl w:ilvl="8">
+      <w:start w:val="1"/>
+      <w:numFmt w:val="decimal"/>
+      <w:lvlText w:val="%1.%2.%3.%4.%5.%6.%7.%8.%9."/>
+      <w:lvlJc w:val="left"/>
+      <w:pPr>
+        <w:ind w:left="4320" w:hanging="1440"/>
+      </w:pPr>
+    </w:lvl>
+  </w:abstractNum>
+  <w:abstractNum w:abstractNumId="6" w15:restartNumberingAfterBreak="0">
     <w:nsid w:val="5BCD20E6"/>
     <w:multiLevelType w:val="hybridMultilevel"/>
     <w:tmpl w:val="8FDC4DEA"/>
@@ -3067,7 +4619,7 @@
       </w:rPr>
     </w:lvl>
   </w:abstractNum>
-  <w:abstractNum w:abstractNumId="5" w15:restartNumberingAfterBreak="0">
+  <w:abstractNum w:abstractNumId="7" w15:restartNumberingAfterBreak="0">
     <w:nsid w:val="64473162"/>
     <w:multiLevelType w:val="hybridMultilevel"/>
     <w:tmpl w:val="9392CCD6"/>
@@ -3180,29 +4732,35 @@
       </w:rPr>
     </w:lvl>
   </w:abstractNum>
-  <w:num w:numId="1">
+  <w:num w:numId="1" w16cid:durableId="1531339927">
     <w:abstractNumId w:val="1"/>
   </w:num>
-  <w:num w:numId="2">
-    <w:abstractNumId w:val="3"/>
+  <w:num w:numId="2" w16cid:durableId="910430377">
+    <w:abstractNumId w:val="4"/>
   </w:num>
-  <w:num w:numId="3">
+  <w:num w:numId="3" w16cid:durableId="1031683845">
     <w:abstractNumId w:val="0"/>
   </w:num>
-  <w:num w:numId="4">
+  <w:num w:numId="4" w16cid:durableId="1491485443">
+    <w:abstractNumId w:val="7"/>
+  </w:num>
+  <w:num w:numId="5" w16cid:durableId="2078244308">
+    <w:abstractNumId w:val="2"/>
+  </w:num>
+  <w:num w:numId="6" w16cid:durableId="624777549">
+    <w:abstractNumId w:val="6"/>
+  </w:num>
+  <w:num w:numId="7" w16cid:durableId="177236577">
     <w:abstractNumId w:val="5"/>
   </w:num>
-  <w:num w:numId="5">
-    <w:abstractNumId w:val="2"/>
-  </w:num>
-  <w:num w:numId="6">
-    <w:abstractNumId w:val="4"/>
+  <w:num w:numId="8" w16cid:durableId="2033799580">
+    <w:abstractNumId w:val="3"/>
   </w:num>
 </w:numbering>
 </file>
 
 <file path=word/styles.xml><?xml version="1.0" encoding="utf-8"?>
-<w:styles xmlns:mc="http://schemas.openxmlformats.org/markup-compatibility/2006" xmlns:r="http://schemas.openxmlformats.org/officeDocument/2006/relationships" xmlns:w="http://schemas.openxmlformats.org/wordprocessingml/2006/main" xmlns:w14="http://schemas.microsoft.com/office/word/2010/wordml" xmlns:w15="http://schemas.microsoft.com/office/word/2012/wordml" xmlns:w16cex="http://schemas.microsoft.com/office/word/2018/wordml/cex" xmlns:w16cid="http://schemas.microsoft.com/office/word/2016/wordml/cid" xmlns:w16="http://schemas.microsoft.com/office/word/2018/wordml" xmlns:w16sdtdh="http://schemas.microsoft.com/office/word/2020/wordml/sdtdatahash" xmlns:w16se="http://schemas.microsoft.com/office/word/2015/wordml/symex" mc:Ignorable="w14 w15 w16se w16cid w16 w16cex w16sdtdh">
+<w:styles xmlns:mc="http://schemas.openxmlformats.org/markup-compatibility/2006" xmlns:r="http://schemas.openxmlformats.org/officeDocument/2006/relationships" xmlns:w="http://schemas.openxmlformats.org/wordprocessingml/2006/main" xmlns:w14="http://schemas.microsoft.com/office/word/2010/wordml" xmlns:w15="http://schemas.microsoft.com/office/word/2012/wordml" xmlns:w16cex="http://schemas.microsoft.com/office/word/2018/wordml/cex" xmlns:w16cid="http://schemas.microsoft.com/office/word/2016/wordml/cid" xmlns:w16="http://schemas.microsoft.com/office/word/2018/wordml" xmlns:w16du="http://schemas.microsoft.com/office/word/2023/wordml/word16du" xmlns:w16sdtdh="http://schemas.microsoft.com/office/word/2020/wordml/sdtdatahash" xmlns:w16se="http://schemas.microsoft.com/office/word/2015/wordml/symex" mc:Ignorable="w14 w15 w16se w16cid w16 w16cex w16sdtdh w16du">
   <w:docDefaults>
     <w:rPrDefault>
       <w:rPr>

</xml_diff>

<commit_message>
Update product configurator to include select data type
</commit_message>
<xml_diff>
--- a/Reunion Canama 29-08.docx
+++ b/Reunion Canama 29-08.docx
@@ -1,6 +1,6 @@
 
 <file path=word/document.xml><?xml version="1.0" encoding="utf-8"?>
-<w:document xmlns:wpc="http://schemas.microsoft.com/office/word/2010/wordprocessingCanvas" xmlns:cx="http://schemas.microsoft.com/office/drawing/2014/chartex" xmlns:cx1="http://schemas.microsoft.com/office/drawing/2015/9/8/chartex" xmlns:cx2="http://schemas.microsoft.com/office/drawing/2015/10/21/chartex" xmlns:cx3="http://schemas.microsoft.com/office/drawing/2016/5/9/chartex" xmlns:cx4="http://schemas.microsoft.com/office/drawing/2016/5/10/chartex" xmlns:cx5="http://schemas.microsoft.com/office/drawing/2016/5/11/chartex" xmlns:cx6="http://schemas.microsoft.com/office/drawing/2016/5/12/chartex" xmlns:cx7="http://schemas.microsoft.com/office/drawing/2016/5/13/chartex" xmlns:cx8="http://schemas.microsoft.com/office/drawing/2016/5/14/chartex" xmlns:mc="http://schemas.openxmlformats.org/markup-compatibility/2006" xmlns:aink="http://schemas.microsoft.com/office/drawing/2016/ink" xmlns:am3d="http://schemas.microsoft.com/office/drawing/2017/model3d" xmlns:o="urn:schemas-microsoft-com:office:office" xmlns:oel="http://schemas.microsoft.com/office/2019/extlst" xmlns:r="http://schemas.openxmlformats.org/officeDocument/2006/relationships" xmlns:m="http://schemas.openxmlformats.org/officeDocument/2006/math" xmlns:v="urn:schemas-microsoft-com:vml" xmlns:wp14="http://schemas.microsoft.com/office/word/2010/wordprocessingDrawing" xmlns:wp="http://schemas.openxmlformats.org/drawingml/2006/wordprocessingDrawing" xmlns:w10="urn:schemas-microsoft-com:office:word" xmlns:w="http://schemas.openxmlformats.org/wordprocessingml/2006/main" xmlns:w14="http://schemas.microsoft.com/office/word/2010/wordml" xmlns:w15="http://schemas.microsoft.com/office/word/2012/wordml" xmlns:w16cex="http://schemas.microsoft.com/office/word/2018/wordml/cex" xmlns:w16cid="http://schemas.microsoft.com/office/word/2016/wordml/cid" xmlns:w16="http://schemas.microsoft.com/office/word/2018/wordml" xmlns:w16du="http://schemas.microsoft.com/office/word/2023/wordml/word16du" xmlns:w16sdtdh="http://schemas.microsoft.com/office/word/2020/wordml/sdtdatahash" xmlns:w16se="http://schemas.microsoft.com/office/word/2015/wordml/symex" xmlns:wpg="http://schemas.microsoft.com/office/word/2010/wordprocessingGroup" xmlns:wpi="http://schemas.microsoft.com/office/word/2010/wordprocessingInk" xmlns:wne="http://schemas.microsoft.com/office/word/2006/wordml" xmlns:wps="http://schemas.microsoft.com/office/word/2010/wordprocessingShape" mc:Ignorable="w14 w15 w16se w16cid w16 w16cex w16sdtdh w16du wp14">
+<w:document xmlns:wpc="http://schemas.microsoft.com/office/word/2010/wordprocessingCanvas" xmlns:cx="http://schemas.microsoft.com/office/drawing/2014/chartex" xmlns:cx1="http://schemas.microsoft.com/office/drawing/2015/9/8/chartex" xmlns:cx2="http://schemas.microsoft.com/office/drawing/2015/10/21/chartex" xmlns:cx3="http://schemas.microsoft.com/office/drawing/2016/5/9/chartex" xmlns:cx4="http://schemas.microsoft.com/office/drawing/2016/5/10/chartex" xmlns:cx5="http://schemas.microsoft.com/office/drawing/2016/5/11/chartex" xmlns:cx6="http://schemas.microsoft.com/office/drawing/2016/5/12/chartex" xmlns:cx7="http://schemas.microsoft.com/office/drawing/2016/5/13/chartex" xmlns:cx8="http://schemas.microsoft.com/office/drawing/2016/5/14/chartex" xmlns:mc="http://schemas.openxmlformats.org/markup-compatibility/2006" xmlns:aink="http://schemas.microsoft.com/office/drawing/2016/ink" xmlns:am3d="http://schemas.microsoft.com/office/drawing/2017/model3d" xmlns:o="urn:schemas-microsoft-com:office:office" xmlns:r="http://schemas.openxmlformats.org/officeDocument/2006/relationships" xmlns:m="http://schemas.openxmlformats.org/officeDocument/2006/math" xmlns:v="urn:schemas-microsoft-com:vml" xmlns:wp14="http://schemas.microsoft.com/office/word/2010/wordprocessingDrawing" xmlns:wp="http://schemas.openxmlformats.org/drawingml/2006/wordprocessingDrawing" xmlns:w10="urn:schemas-microsoft-com:office:word" xmlns:w="http://schemas.openxmlformats.org/wordprocessingml/2006/main" xmlns:w14="http://schemas.microsoft.com/office/word/2010/wordml" xmlns:w15="http://schemas.microsoft.com/office/word/2012/wordml" xmlns:w16cex="http://schemas.microsoft.com/office/word/2018/wordml/cex" xmlns:w16cid="http://schemas.microsoft.com/office/word/2016/wordml/cid" xmlns:w16="http://schemas.microsoft.com/office/word/2018/wordml" xmlns:w16sdtdh="http://schemas.microsoft.com/office/word/2020/wordml/sdtdatahash" xmlns:w16se="http://schemas.microsoft.com/office/word/2015/wordml/symex" xmlns:wpg="http://schemas.microsoft.com/office/word/2010/wordprocessingGroup" xmlns:wpi="http://schemas.microsoft.com/office/word/2010/wordprocessingInk" xmlns:wne="http://schemas.microsoft.com/office/word/2006/wordml" xmlns:wps="http://schemas.microsoft.com/office/word/2010/wordprocessingShape" mc:Ignorable="w14 w15 w16se w16cid w16 w16cex w16sdtdh wp14">
   <w:body>
     <w:p>
       <w:pPr>
@@ -2795,7 +2795,7 @@
           <w:bCs/>
           <w:color w:val="2F5496" w:themeColor="accent1" w:themeShade="BF"/>
         </w:rPr>
-        <w:t>Subproductos</w:t>
+        <w:t>Duración del seguro (Usar un selector para los distintos tipos de fechas de fin)</w:t>
       </w:r>
     </w:p>
     <w:p>
@@ -2817,7 +2817,7 @@
           <w:bCs/>
           <w:color w:val="2F5496" w:themeColor="accent1" w:themeShade="BF"/>
         </w:rPr>
-        <w:t>Formulario de creación de subproductos</w:t>
+        <w:t>Diario</w:t>
       </w:r>
     </w:p>
     <w:p>
@@ -2839,7 +2839,7 @@
           <w:bCs/>
           <w:color w:val="2F5496" w:themeColor="accent1" w:themeShade="BF"/>
         </w:rPr>
-        <w:t>Conexión con el producto padre en el formulario</w:t>
+        <w:t>Anual</w:t>
       </w:r>
     </w:p>
     <w:p>
@@ -2861,25 +2861,7 @@
           <w:bCs/>
           <w:color w:val="2F5496" w:themeColor="accent1" w:themeShade="BF"/>
         </w:rPr>
-        <w:t xml:space="preserve">Registrar los cambios del subproducto cambiando así los datos. (Tarifas, datos adicionales, </w:t>
-      </w:r>
-      <w:proofErr w:type="spellStart"/>
-      <w:r>
-        <w:rPr>
-          <w:b/>
-          <w:bCs/>
-          <w:color w:val="2F5496" w:themeColor="accent1" w:themeShade="BF"/>
-        </w:rPr>
-        <w:t>etc</w:t>
-      </w:r>
-      <w:proofErr w:type="spellEnd"/>
-      <w:r>
-        <w:rPr>
-          <w:b/>
-          <w:bCs/>
-          <w:color w:val="2F5496" w:themeColor="accent1" w:themeShade="BF"/>
-        </w:rPr>
-        <w:t>…)</w:t>
+        <w:t>Días delimitados</w:t>
       </w:r>
     </w:p>
     <w:p>
@@ -2901,7 +2883,29 @@
           <w:bCs/>
           <w:color w:val="2F5496" w:themeColor="accent1" w:themeShade="BF"/>
         </w:rPr>
-        <w:t>Hora fin, si tiene coger esa sino coger la del padre.</w:t>
+        <w:t>Selector de días</w:t>
+      </w:r>
+    </w:p>
+    <w:p>
+      <w:pPr>
+        <w:pStyle w:val="Prrafodelista"/>
+        <w:numPr>
+          <w:ilvl w:val="1"/>
+          <w:numId w:val="8"/>
+        </w:numPr>
+        <w:rPr>
+          <w:b/>
+          <w:bCs/>
+          <w:color w:val="2F5496" w:themeColor="accent1" w:themeShade="BF"/>
+        </w:rPr>
+      </w:pPr>
+      <w:r>
+        <w:rPr>
+          <w:b/>
+          <w:bCs/>
+          <w:color w:val="2F5496" w:themeColor="accent1" w:themeShade="BF"/>
+        </w:rPr>
+        <w:t>Fecha exacta</w:t>
       </w:r>
     </w:p>
     <w:p>
@@ -2923,7 +2927,7 @@
           <w:bCs/>
           <w:color w:val="2F5496" w:themeColor="accent1" w:themeShade="BF"/>
         </w:rPr>
-        <w:t>Duración del seguro (Usar un selector para los distintos tipos de fechas de fin)</w:t>
+        <w:t>Subproductos</w:t>
       </w:r>
     </w:p>
     <w:p>
@@ -2945,7 +2949,7 @@
           <w:bCs/>
           <w:color w:val="2F5496" w:themeColor="accent1" w:themeShade="BF"/>
         </w:rPr>
-        <w:t>Diario</w:t>
+        <w:t>Formulario de creación de subproductos</w:t>
       </w:r>
     </w:p>
     <w:p>
@@ -2967,7 +2971,7 @@
           <w:bCs/>
           <w:color w:val="2F5496" w:themeColor="accent1" w:themeShade="BF"/>
         </w:rPr>
-        <w:t>Anual</w:t>
+        <w:t>Conexión con el producto padre en el formulario</w:t>
       </w:r>
     </w:p>
     <w:p>
@@ -2989,7 +2993,25 @@
           <w:bCs/>
           <w:color w:val="2F5496" w:themeColor="accent1" w:themeShade="BF"/>
         </w:rPr>
-        <w:t>Días delimitados</w:t>
+        <w:t xml:space="preserve">Registrar los cambios del subproducto cambiando así los datos. (Tarifas, datos adicionales, </w:t>
+      </w:r>
+      <w:proofErr w:type="spellStart"/>
+      <w:r>
+        <w:rPr>
+          <w:b/>
+          <w:bCs/>
+          <w:color w:val="2F5496" w:themeColor="accent1" w:themeShade="BF"/>
+        </w:rPr>
+        <w:t>etc</w:t>
+      </w:r>
+      <w:proofErr w:type="spellEnd"/>
+      <w:r>
+        <w:rPr>
+          <w:b/>
+          <w:bCs/>
+          <w:color w:val="2F5496" w:themeColor="accent1" w:themeShade="BF"/>
+        </w:rPr>
+        <w:t>…)</w:t>
       </w:r>
     </w:p>
     <w:p>
@@ -3011,29 +3033,15 @@
           <w:bCs/>
           <w:color w:val="2F5496" w:themeColor="accent1" w:themeShade="BF"/>
         </w:rPr>
-        <w:t>Selector de días</w:t>
-      </w:r>
-    </w:p>
-    <w:p>
-      <w:pPr>
-        <w:pStyle w:val="Prrafodelista"/>
-        <w:numPr>
-          <w:ilvl w:val="1"/>
-          <w:numId w:val="8"/>
-        </w:numPr>
-        <w:rPr>
-          <w:b/>
-          <w:bCs/>
-          <w:color w:val="2F5496" w:themeColor="accent1" w:themeShade="BF"/>
-        </w:rPr>
-      </w:pPr>
-      <w:r>
-        <w:rPr>
-          <w:b/>
-          <w:bCs/>
-          <w:color w:val="2F5496" w:themeColor="accent1" w:themeShade="BF"/>
-        </w:rPr>
-        <w:t>Fecha exacta</w:t>
+        <w:t>Fecha</w:t>
+      </w:r>
+      <w:r>
+        <w:rPr>
+          <w:b/>
+          <w:bCs/>
+          <w:color w:val="2F5496" w:themeColor="accent1" w:themeShade="BF"/>
+        </w:rPr>
+        <w:t xml:space="preserve"> fin, si tiene coger esa sino coger la del padre.</w:t>
       </w:r>
     </w:p>
     <w:p>
@@ -3055,7 +3063,97 @@
           <w:bCs/>
           <w:color w:val="2F5496" w:themeColor="accent1" w:themeShade="BF"/>
         </w:rPr>
+        <w:t>Sociedades</w:t>
+      </w:r>
+      <w:r>
+        <w:rPr>
+          <w:b/>
+          <w:bCs/>
+          <w:color w:val="2F5496" w:themeColor="accent1" w:themeShade="BF"/>
+        </w:rPr>
+        <w:tab/>
+      </w:r>
+    </w:p>
+    <w:p>
+      <w:pPr>
+        <w:pStyle w:val="Prrafodelista"/>
+        <w:numPr>
+          <w:ilvl w:val="1"/>
+          <w:numId w:val="8"/>
+        </w:numPr>
+        <w:rPr>
+          <w:b/>
+          <w:bCs/>
+          <w:color w:val="2F5496" w:themeColor="accent1" w:themeShade="BF"/>
+        </w:rPr>
+      </w:pPr>
+      <w:r>
+        <w:rPr>
+          <w:b/>
+          <w:bCs/>
+          <w:color w:val="2F5496" w:themeColor="accent1" w:themeShade="BF"/>
+        </w:rPr>
+        <w:t>Cambiar la jerarquía, niveles infinitos de sociedades.</w:t>
+      </w:r>
+    </w:p>
+    <w:p>
+      <w:pPr>
+        <w:pStyle w:val="Prrafodelista"/>
+        <w:numPr>
+          <w:ilvl w:val="1"/>
+          <w:numId w:val="8"/>
+        </w:numPr>
+        <w:rPr>
+          <w:b/>
+          <w:bCs/>
+          <w:color w:val="2F5496" w:themeColor="accent1" w:themeShade="BF"/>
+        </w:rPr>
+      </w:pPr>
+      <w:r>
+        <w:rPr>
+          <w:b/>
+          <w:bCs/>
+          <w:color w:val="2F5496" w:themeColor="accent1" w:themeShade="BF"/>
+        </w:rPr>
+        <w:t>Cambiar el control de la barra de navegación</w:t>
+      </w:r>
+      <w:r>
+        <w:rPr>
+          <w:b/>
+          <w:bCs/>
+          <w:color w:val="2F5496" w:themeColor="accent1" w:themeShade="BF"/>
+        </w:rPr>
+        <w:t>.</w:t>
+      </w:r>
+    </w:p>
+    <w:p>
+      <w:pPr>
+        <w:pStyle w:val="Prrafodelista"/>
+        <w:numPr>
+          <w:ilvl w:val="0"/>
+          <w:numId w:val="8"/>
+        </w:numPr>
+        <w:rPr>
+          <w:b/>
+          <w:bCs/>
+          <w:color w:val="2F5496" w:themeColor="accent1" w:themeShade="BF"/>
+        </w:rPr>
+      </w:pPr>
+      <w:r>
+        <w:rPr>
+          <w:b/>
+          <w:bCs/>
+          <w:color w:val="2F5496" w:themeColor="accent1" w:themeShade="BF"/>
+        </w:rPr>
         <w:t>Tipos de pago</w:t>
+      </w:r>
+      <w:r>
+        <w:rPr>
+          <w:b/>
+          <w:bCs/>
+          <w:color w:val="2F5496" w:themeColor="accent1" w:themeShade="BF"/>
+        </w:rPr>
+        <w:tab/>
       </w:r>
     </w:p>
     <w:p>
@@ -3349,6 +3447,14 @@
         </w:rPr>
         <w:t>. Los comerciales solo pueden añadir anexos</w:t>
       </w:r>
+      <w:r>
+        <w:rPr>
+          <w:b/>
+          <w:bCs/>
+          <w:color w:val="2F5496" w:themeColor="accent1" w:themeShade="BF"/>
+        </w:rPr>
+        <w:t>.</w:t>
+      </w:r>
     </w:p>
     <w:p>
       <w:pPr>
@@ -3370,6 +3476,14 @@
           <w:color w:val="70AD47" w:themeColor="accent6"/>
         </w:rPr>
         <w:t>Pueden crear seguros a nombre de otro comercial</w:t>
+      </w:r>
+      <w:r>
+        <w:rPr>
+          <w:b/>
+          <w:bCs/>
+          <w:color w:val="70AD47" w:themeColor="accent6"/>
+        </w:rPr>
+        <w:t xml:space="preserve"> -&gt; Solo responsables</w:t>
       </w:r>
     </w:p>
     <w:p>
@@ -3479,7 +3593,45 @@
           <w:bCs/>
           <w:color w:val="2F5496" w:themeColor="accent1" w:themeShade="BF"/>
         </w:rPr>
+        <w:t>Funcionamiento de las comisiones.</w:t>
+      </w:r>
+    </w:p>
+    <w:p>
+      <w:pPr>
+        <w:pStyle w:val="Prrafodelista"/>
+        <w:numPr>
+          <w:ilvl w:val="1"/>
+          <w:numId w:val="8"/>
+        </w:numPr>
+        <w:rPr>
+          <w:b/>
+          <w:bCs/>
+          <w:color w:val="2F5496" w:themeColor="accent1" w:themeShade="BF"/>
+        </w:rPr>
+      </w:pPr>
+      <w:r>
+        <w:rPr>
+          <w:b/>
+          <w:bCs/>
+          <w:color w:val="2F5496" w:themeColor="accent1" w:themeShade="BF"/>
+        </w:rPr>
         <w:t xml:space="preserve">Crear tabla de ventas donde añadir las </w:t>
+      </w:r>
+      <w:r>
+        <w:rPr>
+          <w:b/>
+          <w:bCs/>
+          <w:color w:val="2F5496" w:themeColor="accent1" w:themeShade="BF"/>
+        </w:rPr>
+        <w:t>comisiones</w:t>
+      </w:r>
+      <w:r>
+        <w:rPr>
+          <w:b/>
+          <w:bCs/>
+          <w:color w:val="2F5496" w:themeColor="accent1" w:themeShade="BF"/>
+        </w:rPr>
+        <w:t>.</w:t>
       </w:r>
     </w:p>
     <w:p>
@@ -3523,15 +3675,7 @@
           <w:bCs/>
           <w:color w:val="2F5496" w:themeColor="accent1" w:themeShade="BF"/>
         </w:rPr>
-        <w:t>C</w:t>
-      </w:r>
-      <w:r>
-        <w:rPr>
-          <w:b/>
-          <w:bCs/>
-          <w:color w:val="2F5496" w:themeColor="accent1" w:themeShade="BF"/>
-        </w:rPr>
-        <w:t>ompañías (Datos en el correo)</w:t>
+        <w:t>Informes</w:t>
       </w:r>
     </w:p>
     <w:p>
@@ -3553,13 +3697,168 @@
           <w:bCs/>
           <w:color w:val="2F5496" w:themeColor="accent1" w:themeShade="BF"/>
         </w:rPr>
+        <w:t>Creación de la tabla para el control de “ventas” o “contratación”</w:t>
+      </w:r>
+    </w:p>
+    <w:p>
+      <w:pPr>
+        <w:pStyle w:val="Prrafodelista"/>
+        <w:numPr>
+          <w:ilvl w:val="1"/>
+          <w:numId w:val="8"/>
+        </w:numPr>
+        <w:rPr>
+          <w:b/>
+          <w:bCs/>
+          <w:color w:val="2F5496" w:themeColor="accent1" w:themeShade="BF"/>
+        </w:rPr>
+      </w:pPr>
+      <w:r>
+        <w:rPr>
+          <w:b/>
+          <w:bCs/>
+          <w:color w:val="2F5496" w:themeColor="accent1" w:themeShade="BF"/>
+        </w:rPr>
+        <w:t>Generación de los informes</w:t>
+      </w:r>
+    </w:p>
+    <w:p>
+      <w:pPr>
+        <w:pStyle w:val="Prrafodelista"/>
+        <w:numPr>
+          <w:ilvl w:val="0"/>
+          <w:numId w:val="8"/>
+        </w:numPr>
+        <w:rPr>
+          <w:b/>
+          <w:bCs/>
+          <w:color w:val="2F5496" w:themeColor="accent1" w:themeShade="BF"/>
+        </w:rPr>
+      </w:pPr>
+      <w:r>
+        <w:rPr>
+          <w:b/>
+          <w:bCs/>
+          <w:color w:val="2F5496" w:themeColor="accent1" w:themeShade="BF"/>
+        </w:rPr>
+        <w:lastRenderedPageBreak/>
+        <w:t>Anexos</w:t>
+      </w:r>
+    </w:p>
+    <w:p>
+      <w:pPr>
+        <w:pStyle w:val="Prrafodelista"/>
+        <w:numPr>
+          <w:ilvl w:val="1"/>
+          <w:numId w:val="8"/>
+        </w:numPr>
+        <w:rPr>
+          <w:b/>
+          <w:bCs/>
+          <w:color w:val="2F5496" w:themeColor="accent1" w:themeShade="BF"/>
+        </w:rPr>
+      </w:pPr>
+      <w:r>
+        <w:rPr>
+          <w:b/>
+          <w:bCs/>
+          <w:color w:val="2F5496" w:themeColor="accent1" w:themeShade="BF"/>
+        </w:rPr>
+        <w:t>Producto dependiente</w:t>
+      </w:r>
+    </w:p>
+    <w:p>
+      <w:pPr>
+        <w:pStyle w:val="Prrafodelista"/>
+        <w:numPr>
+          <w:ilvl w:val="1"/>
+          <w:numId w:val="8"/>
+        </w:numPr>
+        <w:rPr>
+          <w:b/>
+          <w:bCs/>
+          <w:color w:val="2F5496" w:themeColor="accent1" w:themeShade="BF"/>
+        </w:rPr>
+      </w:pPr>
+      <w:r>
+        <w:rPr>
+          <w:b/>
+          <w:bCs/>
+          <w:color w:val="2F5496" w:themeColor="accent1" w:themeShade="BF"/>
+        </w:rPr>
+        <w:t>Añadir compañías</w:t>
+      </w:r>
+    </w:p>
+    <w:p>
+      <w:pPr>
+        <w:pStyle w:val="Prrafodelista"/>
+        <w:numPr>
+          <w:ilvl w:val="1"/>
+          <w:numId w:val="8"/>
+        </w:numPr>
+        <w:rPr>
+          <w:b/>
+          <w:bCs/>
+          <w:color w:val="2F5496" w:themeColor="accent1" w:themeShade="BF"/>
+        </w:rPr>
+      </w:pPr>
+      <w:r>
+        <w:rPr>
+          <w:b/>
+          <w:bCs/>
+          <w:color w:val="2F5496" w:themeColor="accent1" w:themeShade="BF"/>
+        </w:rPr>
+        <w:t>Fecha independiente / Fecha seguro principal / Guardar fecha de creación y de finalización</w:t>
+      </w:r>
+    </w:p>
+    <w:p>
+      <w:pPr>
+        <w:pStyle w:val="Prrafodelista"/>
+        <w:numPr>
+          <w:ilvl w:val="0"/>
+          <w:numId w:val="8"/>
+        </w:numPr>
+        <w:rPr>
+          <w:b/>
+          <w:bCs/>
+          <w:color w:val="70AD47" w:themeColor="accent6"/>
+        </w:rPr>
+      </w:pPr>
+      <w:r>
+        <w:rPr>
+          <w:b/>
+          <w:bCs/>
+          <w:color w:val="70AD47" w:themeColor="accent6"/>
+        </w:rPr>
+        <w:t>Compañías (Datos en el correo)</w:t>
+      </w:r>
+    </w:p>
+    <w:p>
+      <w:pPr>
+        <w:pStyle w:val="Prrafodelista"/>
+        <w:numPr>
+          <w:ilvl w:val="1"/>
+          <w:numId w:val="8"/>
+        </w:numPr>
+        <w:rPr>
+          <w:b/>
+          <w:bCs/>
+          <w:color w:val="70AD47" w:themeColor="accent6"/>
+        </w:rPr>
+      </w:pPr>
+      <w:r>
+        <w:rPr>
+          <w:b/>
+          <w:bCs/>
+          <w:color w:val="70AD47" w:themeColor="accent6"/>
+        </w:rPr>
         <w:t xml:space="preserve">Crear las tablas de compañía y </w:t>
       </w:r>
       <w:r>
         <w:rPr>
           <w:b/>
           <w:bCs/>
-          <w:color w:val="2F5496" w:themeColor="accent1" w:themeShade="BF"/>
+          <w:color w:val="70AD47" w:themeColor="accent6"/>
         </w:rPr>
         <w:t>pólizas</w:t>
       </w:r>
@@ -3567,7 +3866,7 @@
         <w:rPr>
           <w:b/>
           <w:bCs/>
-          <w:color w:val="2F5496" w:themeColor="accent1" w:themeShade="BF"/>
+          <w:color w:val="70AD47" w:themeColor="accent6"/>
         </w:rPr>
         <w:t xml:space="preserve"> en la base de datos.</w:t>
       </w:r>
@@ -3582,14 +3881,14 @@
         <w:rPr>
           <w:b/>
           <w:bCs/>
-          <w:color w:val="2F5496" w:themeColor="accent1" w:themeShade="BF"/>
-        </w:rPr>
-      </w:pPr>
-      <w:r>
-        <w:rPr>
-          <w:b/>
-          <w:bCs/>
-          <w:color w:val="2F5496" w:themeColor="accent1" w:themeShade="BF"/>
+          <w:color w:val="70AD47" w:themeColor="accent6"/>
+        </w:rPr>
+      </w:pPr>
+      <w:r>
+        <w:rPr>
+          <w:b/>
+          <w:bCs/>
+          <w:color w:val="70AD47" w:themeColor="accent6"/>
         </w:rPr>
         <w:t xml:space="preserve">Añadir tabla de compañías con botón para ir las pólizas de esa compañía. </w:t>
       </w:r>
@@ -3604,14 +3903,14 @@
         <w:rPr>
           <w:b/>
           <w:bCs/>
-          <w:color w:val="2F5496" w:themeColor="accent1" w:themeShade="BF"/>
-        </w:rPr>
-      </w:pPr>
-      <w:r>
-        <w:rPr>
-          <w:b/>
-          <w:bCs/>
-          <w:color w:val="2F5496" w:themeColor="accent1" w:themeShade="BF"/>
+          <w:color w:val="70AD47" w:themeColor="accent6"/>
+        </w:rPr>
+      </w:pPr>
+      <w:r>
+        <w:rPr>
+          <w:b/>
+          <w:bCs/>
+          <w:color w:val="70AD47" w:themeColor="accent6"/>
         </w:rPr>
         <w:t>Añadir configurador de compañías en el configurador de tipo de producto.</w:t>
       </w:r>
@@ -3626,14 +3925,14 @@
         <w:rPr>
           <w:b/>
           <w:bCs/>
-          <w:color w:val="2F5496" w:themeColor="accent1" w:themeShade="BF"/>
-        </w:rPr>
-      </w:pPr>
-      <w:r>
-        <w:rPr>
-          <w:b/>
-          <w:bCs/>
-          <w:color w:val="2F5496" w:themeColor="accent1" w:themeShade="BF"/>
+          <w:color w:val="70AD47" w:themeColor="accent6"/>
+        </w:rPr>
+      </w:pPr>
+      <w:r>
+        <w:rPr>
+          <w:b/>
+          <w:bCs/>
+          <w:color w:val="70AD47" w:themeColor="accent6"/>
         </w:rPr>
         <w:t>Indicar si el logo aparece o no y su posición.</w:t>
       </w:r>
@@ -3659,6 +3958,60 @@
         </w:rPr>
         <w:t>Selector con búsqueda</w:t>
       </w:r>
+    </w:p>
+    <w:p>
+      <w:pPr>
+        <w:pStyle w:val="Prrafodelista"/>
+        <w:numPr>
+          <w:ilvl w:val="0"/>
+          <w:numId w:val="8"/>
+        </w:numPr>
+        <w:rPr>
+          <w:b/>
+          <w:bCs/>
+          <w:color w:val="2F5496" w:themeColor="accent1" w:themeShade="BF"/>
+        </w:rPr>
+      </w:pPr>
+      <w:r>
+        <w:rPr>
+          <w:b/>
+          <w:bCs/>
+          <w:color w:val="2F5496" w:themeColor="accent1" w:themeShade="BF"/>
+        </w:rPr>
+        <w:t>Recoger datos de un informe y mandarlos</w:t>
+      </w:r>
+    </w:p>
+    <w:p>
+      <w:pPr>
+        <w:pStyle w:val="Prrafodelista"/>
+        <w:numPr>
+          <w:ilvl w:val="0"/>
+          <w:numId w:val="8"/>
+        </w:numPr>
+        <w:rPr>
+          <w:b/>
+          <w:bCs/>
+          <w:color w:val="2F5496" w:themeColor="accent1" w:themeShade="BF"/>
+        </w:rPr>
+      </w:pPr>
+      <w:r>
+        <w:rPr>
+          <w:b/>
+          <w:bCs/>
+          <w:color w:val="2F5496" w:themeColor="accent1" w:themeShade="BF"/>
+        </w:rPr>
+        <w:t>Conexión con el ERP con Amigos 24</w:t>
+      </w:r>
+    </w:p>
+    <w:p>
+      <w:pPr>
+        <w:ind w:left="360"/>
+        <w:rPr>
+          <w:b/>
+          <w:bCs/>
+          <w:color w:val="70AD47" w:themeColor="accent6"/>
+        </w:rPr>
+      </w:pPr>
     </w:p>
     <w:p>
       <w:pPr>
@@ -3804,7 +4157,7 @@
 </file>
 
 <file path=word/numbering.xml><?xml version="1.0" encoding="utf-8"?>
-<w:numbering xmlns:wpc="http://schemas.microsoft.com/office/word/2010/wordprocessingCanvas" xmlns:cx="http://schemas.microsoft.com/office/drawing/2014/chartex" xmlns:cx1="http://schemas.microsoft.com/office/drawing/2015/9/8/chartex" xmlns:cx2="http://schemas.microsoft.com/office/drawing/2015/10/21/chartex" xmlns:cx3="http://schemas.microsoft.com/office/drawing/2016/5/9/chartex" xmlns:cx4="http://schemas.microsoft.com/office/drawing/2016/5/10/chartex" xmlns:cx5="http://schemas.microsoft.com/office/drawing/2016/5/11/chartex" xmlns:cx6="http://schemas.microsoft.com/office/drawing/2016/5/12/chartex" xmlns:cx7="http://schemas.microsoft.com/office/drawing/2016/5/13/chartex" xmlns:cx8="http://schemas.microsoft.com/office/drawing/2016/5/14/chartex" xmlns:mc="http://schemas.openxmlformats.org/markup-compatibility/2006" xmlns:aink="http://schemas.microsoft.com/office/drawing/2016/ink" xmlns:am3d="http://schemas.microsoft.com/office/drawing/2017/model3d" xmlns:o="urn:schemas-microsoft-com:office:office" xmlns:oel="http://schemas.microsoft.com/office/2019/extlst" xmlns:r="http://schemas.openxmlformats.org/officeDocument/2006/relationships" xmlns:m="http://schemas.openxmlformats.org/officeDocument/2006/math" xmlns:v="urn:schemas-microsoft-com:vml" xmlns:wp14="http://schemas.microsoft.com/office/word/2010/wordprocessingDrawing" xmlns:wp="http://schemas.openxmlformats.org/drawingml/2006/wordprocessingDrawing" xmlns:w10="urn:schemas-microsoft-com:office:word" xmlns:w="http://schemas.openxmlformats.org/wordprocessingml/2006/main" xmlns:w14="http://schemas.microsoft.com/office/word/2010/wordml" xmlns:w15="http://schemas.microsoft.com/office/word/2012/wordml" xmlns:w16cex="http://schemas.microsoft.com/office/word/2018/wordml/cex" xmlns:w16cid="http://schemas.microsoft.com/office/word/2016/wordml/cid" xmlns:w16="http://schemas.microsoft.com/office/word/2018/wordml" xmlns:w16du="http://schemas.microsoft.com/office/word/2023/wordml/word16du" xmlns:w16sdtdh="http://schemas.microsoft.com/office/word/2020/wordml/sdtdatahash" xmlns:w16se="http://schemas.microsoft.com/office/word/2015/wordml/symex" xmlns:wpg="http://schemas.microsoft.com/office/word/2010/wordprocessingGroup" xmlns:wpi="http://schemas.microsoft.com/office/word/2010/wordprocessingInk" xmlns:wne="http://schemas.microsoft.com/office/word/2006/wordml" xmlns:wps="http://schemas.microsoft.com/office/word/2010/wordprocessingShape" mc:Ignorable="w14 w15 w16se w16cid w16 w16cex w16sdtdh w16du wp14">
+<w:numbering xmlns:wpc="http://schemas.microsoft.com/office/word/2010/wordprocessingCanvas" xmlns:cx="http://schemas.microsoft.com/office/drawing/2014/chartex" xmlns:cx1="http://schemas.microsoft.com/office/drawing/2015/9/8/chartex" xmlns:cx2="http://schemas.microsoft.com/office/drawing/2015/10/21/chartex" xmlns:cx3="http://schemas.microsoft.com/office/drawing/2016/5/9/chartex" xmlns:cx4="http://schemas.microsoft.com/office/drawing/2016/5/10/chartex" xmlns:cx5="http://schemas.microsoft.com/office/drawing/2016/5/11/chartex" xmlns:cx6="http://schemas.microsoft.com/office/drawing/2016/5/12/chartex" xmlns:cx7="http://schemas.microsoft.com/office/drawing/2016/5/13/chartex" xmlns:cx8="http://schemas.microsoft.com/office/drawing/2016/5/14/chartex" xmlns:mc="http://schemas.openxmlformats.org/markup-compatibility/2006" xmlns:aink="http://schemas.microsoft.com/office/drawing/2016/ink" xmlns:am3d="http://schemas.microsoft.com/office/drawing/2017/model3d" xmlns:o="urn:schemas-microsoft-com:office:office" xmlns:r="http://schemas.openxmlformats.org/officeDocument/2006/relationships" xmlns:m="http://schemas.openxmlformats.org/officeDocument/2006/math" xmlns:v="urn:schemas-microsoft-com:vml" xmlns:wp14="http://schemas.microsoft.com/office/word/2010/wordprocessingDrawing" xmlns:wp="http://schemas.openxmlformats.org/drawingml/2006/wordprocessingDrawing" xmlns:w10="urn:schemas-microsoft-com:office:word" xmlns:w="http://schemas.openxmlformats.org/wordprocessingml/2006/main" xmlns:w14="http://schemas.microsoft.com/office/word/2010/wordml" xmlns:w15="http://schemas.microsoft.com/office/word/2012/wordml" xmlns:w16cex="http://schemas.microsoft.com/office/word/2018/wordml/cex" xmlns:w16cid="http://schemas.microsoft.com/office/word/2016/wordml/cid" xmlns:w16="http://schemas.microsoft.com/office/word/2018/wordml" xmlns:w16sdtdh="http://schemas.microsoft.com/office/word/2020/wordml/sdtdatahash" xmlns:w16se="http://schemas.microsoft.com/office/word/2015/wordml/symex" xmlns:wpg="http://schemas.microsoft.com/office/word/2010/wordprocessingGroup" xmlns:wpi="http://schemas.microsoft.com/office/word/2010/wordprocessingInk" xmlns:wne="http://schemas.microsoft.com/office/word/2006/wordml" xmlns:wps="http://schemas.microsoft.com/office/word/2010/wordprocessingShape" mc:Ignorable="w14 w15 w16se w16cid w16 w16cex w16sdtdh wp14">
   <w:abstractNum w:abstractNumId="0" w15:restartNumberingAfterBreak="0">
     <w:nsid w:val="0DEC3DAA"/>
     <w:multiLevelType w:val="hybridMultilevel"/>
@@ -4732,35 +5085,35 @@
       </w:rPr>
     </w:lvl>
   </w:abstractNum>
-  <w:num w:numId="1" w16cid:durableId="1531339927">
+  <w:num w:numId="1">
     <w:abstractNumId w:val="1"/>
   </w:num>
-  <w:num w:numId="2" w16cid:durableId="910430377">
+  <w:num w:numId="2">
     <w:abstractNumId w:val="4"/>
   </w:num>
-  <w:num w:numId="3" w16cid:durableId="1031683845">
+  <w:num w:numId="3">
     <w:abstractNumId w:val="0"/>
   </w:num>
-  <w:num w:numId="4" w16cid:durableId="1491485443">
+  <w:num w:numId="4">
     <w:abstractNumId w:val="7"/>
   </w:num>
-  <w:num w:numId="5" w16cid:durableId="2078244308">
+  <w:num w:numId="5">
     <w:abstractNumId w:val="2"/>
   </w:num>
-  <w:num w:numId="6" w16cid:durableId="624777549">
+  <w:num w:numId="6">
     <w:abstractNumId w:val="6"/>
   </w:num>
-  <w:num w:numId="7" w16cid:durableId="177236577">
+  <w:num w:numId="7">
     <w:abstractNumId w:val="5"/>
   </w:num>
-  <w:num w:numId="8" w16cid:durableId="2033799580">
+  <w:num w:numId="8">
     <w:abstractNumId w:val="3"/>
   </w:num>
 </w:numbering>
 </file>
 
 <file path=word/styles.xml><?xml version="1.0" encoding="utf-8"?>
-<w:styles xmlns:mc="http://schemas.openxmlformats.org/markup-compatibility/2006" xmlns:r="http://schemas.openxmlformats.org/officeDocument/2006/relationships" xmlns:w="http://schemas.openxmlformats.org/wordprocessingml/2006/main" xmlns:w14="http://schemas.microsoft.com/office/word/2010/wordml" xmlns:w15="http://schemas.microsoft.com/office/word/2012/wordml" xmlns:w16cex="http://schemas.microsoft.com/office/word/2018/wordml/cex" xmlns:w16cid="http://schemas.microsoft.com/office/word/2016/wordml/cid" xmlns:w16="http://schemas.microsoft.com/office/word/2018/wordml" xmlns:w16du="http://schemas.microsoft.com/office/word/2023/wordml/word16du" xmlns:w16sdtdh="http://schemas.microsoft.com/office/word/2020/wordml/sdtdatahash" xmlns:w16se="http://schemas.microsoft.com/office/word/2015/wordml/symex" mc:Ignorable="w14 w15 w16se w16cid w16 w16cex w16sdtdh w16du">
+<w:styles xmlns:mc="http://schemas.openxmlformats.org/markup-compatibility/2006" xmlns:r="http://schemas.openxmlformats.org/officeDocument/2006/relationships" xmlns:w="http://schemas.openxmlformats.org/wordprocessingml/2006/main" xmlns:w14="http://schemas.microsoft.com/office/word/2010/wordml" xmlns:w15="http://schemas.microsoft.com/office/word/2012/wordml" xmlns:w16cex="http://schemas.microsoft.com/office/word/2018/wordml/cex" xmlns:w16cid="http://schemas.microsoft.com/office/word/2016/wordml/cid" xmlns:w16="http://schemas.microsoft.com/office/word/2018/wordml" xmlns:w16sdtdh="http://schemas.microsoft.com/office/word/2020/wordml/sdtdatahash" xmlns:w16se="http://schemas.microsoft.com/office/word/2015/wordml/symex" mc:Ignorable="w14 w15 w16se w16cid w16 w16cex w16sdtdh">
   <w:docDefaults>
     <w:rPrDefault>
       <w:rPr>

</xml_diff>